<commit_message>
Completato il lavoro con la relazione, le note sul Packet Tracer, e tutto.
</commit_message>
<xml_diff>
--- a/Sistemi e Reti/Esercizi Packet Tracer/Palestra Automatizzata/Ancora Giovanni - Palestra Automatizzata - Relazione.docx
+++ b/Sistemi e Reti/Esercizi Packet Tracer/Palestra Automatizzata/Ancora Giovanni - Palestra Automatizzata - Relazione.docx
@@ -6,9 +6,1145 @@
       <w:pPr>
         <w:pStyle w:val="H1RelazioneSistemi"/>
       </w:pPr>
-      <w:r>
+      <w:bookmarkStart w:id="0" w:name="_Toc191323616"/>
+      <w:r>
+        <w:t>Indice</w:t>
+      </w:r>
+      <w:bookmarkEnd w:id="0"/>
+    </w:p>
+    <w:sdt>
+      <w:sdtPr>
+        <w:id w:val="-298759287"/>
+        <w:docPartObj>
+          <w:docPartGallery w:val="Table of Contents"/>
+          <w:docPartUnique/>
+        </w:docPartObj>
+      </w:sdtPr>
+      <w:sdtEndPr>
+        <w:rPr>
+          <w:rFonts w:asciiTheme="minorHAnsi" w:eastAsiaTheme="minorHAnsi" w:hAnsiTheme="minorHAnsi" w:cstheme="minorBidi"/>
+          <w:b/>
+          <w:bCs/>
+          <w:color w:val="auto"/>
+          <w:kern w:val="2"/>
+          <w:sz w:val="24"/>
+          <w:szCs w:val="24"/>
+          <w:lang w:eastAsia="en-US"/>
+          <w14:ligatures w14:val="standardContextual"/>
+        </w:rPr>
+      </w:sdtEndPr>
+      <w:sdtContent>
+        <w:p>
+          <w:pPr>
+            <w:pStyle w:val="Titolosommario"/>
+          </w:pPr>
+          <w:r>
+            <w:t>Sommario</w:t>
+          </w:r>
+        </w:p>
+        <w:p>
+          <w:pPr>
+            <w:pStyle w:val="Sommario1"/>
+            <w:rPr>
+              <w:rFonts w:eastAsiaTheme="minorEastAsia"/>
+              <w:lang w:eastAsia="it-IT"/>
+            </w:rPr>
+          </w:pPr>
+          <w:r>
+            <w:fldChar w:fldCharType="begin"/>
+          </w:r>
+          <w:r>
+            <w:instrText xml:space="preserve"> TOC \o "1-3" \h \z \u </w:instrText>
+          </w:r>
+          <w:r>
+            <w:fldChar w:fldCharType="separate"/>
+          </w:r>
+          <w:hyperlink w:anchor="_Toc191323616" w:history="1">
+            <w:r>
+              <w:rPr>
+                <w:rStyle w:val="Collegamentoipertestuale"/>
+                <w:color w:val="FF7518"/>
+              </w:rPr>
+              <w:t>Indice</w:t>
+            </w:r>
+            <w:r>
+              <w:rPr>
+                <w:webHidden/>
+              </w:rPr>
+              <w:tab/>
+            </w:r>
+            <w:r>
+              <w:rPr>
+                <w:webHidden/>
+              </w:rPr>
+              <w:fldChar w:fldCharType="begin"/>
+            </w:r>
+            <w:r>
+              <w:rPr>
+                <w:webHidden/>
+              </w:rPr>
+              <w:instrText xml:space="preserve"> PAGEREF _Toc191323616 \h </w:instrText>
+            </w:r>
+            <w:r>
+              <w:rPr>
+                <w:webHidden/>
+              </w:rPr>
+            </w:r>
+            <w:r>
+              <w:rPr>
+                <w:webHidden/>
+              </w:rPr>
+              <w:fldChar w:fldCharType="separate"/>
+            </w:r>
+            <w:r>
+              <w:rPr>
+                <w:webHidden/>
+              </w:rPr>
+              <w:t>1</w:t>
+            </w:r>
+            <w:r>
+              <w:rPr>
+                <w:webHidden/>
+              </w:rPr>
+              <w:fldChar w:fldCharType="end"/>
+            </w:r>
+          </w:hyperlink>
+        </w:p>
+        <w:p>
+          <w:pPr>
+            <w:pStyle w:val="Sommario1"/>
+            <w:rPr>
+              <w:rFonts w:eastAsiaTheme="minorEastAsia"/>
+              <w:lang w:eastAsia="it-IT"/>
+            </w:rPr>
+          </w:pPr>
+          <w:hyperlink w:anchor="_Toc191323617" w:history="1">
+            <w:r>
+              <w:rPr>
+                <w:rStyle w:val="Collegamentoipertestuale"/>
+              </w:rPr>
+              <w:t>Traccia</w:t>
+            </w:r>
+            <w:r>
+              <w:rPr>
+                <w:webHidden/>
+              </w:rPr>
+              <w:tab/>
+            </w:r>
+            <w:r>
+              <w:rPr>
+                <w:webHidden/>
+              </w:rPr>
+              <w:fldChar w:fldCharType="begin"/>
+            </w:r>
+            <w:r>
+              <w:rPr>
+                <w:webHidden/>
+              </w:rPr>
+              <w:instrText xml:space="preserve"> PAGEREF _Toc191323617 \h </w:instrText>
+            </w:r>
+            <w:r>
+              <w:rPr>
+                <w:webHidden/>
+              </w:rPr>
+            </w:r>
+            <w:r>
+              <w:rPr>
+                <w:webHidden/>
+              </w:rPr>
+              <w:fldChar w:fldCharType="separate"/>
+            </w:r>
+            <w:r>
+              <w:rPr>
+                <w:webHidden/>
+              </w:rPr>
+              <w:t>2</w:t>
+            </w:r>
+            <w:r>
+              <w:rPr>
+                <w:webHidden/>
+              </w:rPr>
+              <w:fldChar w:fldCharType="end"/>
+            </w:r>
+          </w:hyperlink>
+        </w:p>
+        <w:p>
+          <w:pPr>
+            <w:pStyle w:val="Sommario1"/>
+            <w:rPr>
+              <w:rFonts w:eastAsiaTheme="minorEastAsia"/>
+              <w:lang w:eastAsia="it-IT"/>
+            </w:rPr>
+          </w:pPr>
+          <w:hyperlink w:anchor="_Toc191323618" w:history="1">
+            <w:r>
+              <w:rPr>
+                <w:rStyle w:val="Collegamentoipertestuale"/>
+              </w:rPr>
+              <w:t>Scenario:</w:t>
+            </w:r>
+            <w:r>
+              <w:rPr>
+                <w:webHidden/>
+              </w:rPr>
+              <w:tab/>
+            </w:r>
+            <w:r>
+              <w:rPr>
+                <w:webHidden/>
+              </w:rPr>
+              <w:fldChar w:fldCharType="begin"/>
+            </w:r>
+            <w:r>
+              <w:rPr>
+                <w:webHidden/>
+              </w:rPr>
+              <w:instrText xml:space="preserve"> PAGEREF _Toc191323618 \h </w:instrText>
+            </w:r>
+            <w:r>
+              <w:rPr>
+                <w:webHidden/>
+              </w:rPr>
+            </w:r>
+            <w:r>
+              <w:rPr>
+                <w:webHidden/>
+              </w:rPr>
+              <w:fldChar w:fldCharType="separate"/>
+            </w:r>
+            <w:r>
+              <w:rPr>
+                <w:webHidden/>
+              </w:rPr>
+              <w:t>3</w:t>
+            </w:r>
+            <w:r>
+              <w:rPr>
+                <w:webHidden/>
+              </w:rPr>
+              <w:fldChar w:fldCharType="end"/>
+            </w:r>
+          </w:hyperlink>
+        </w:p>
+        <w:p>
+          <w:pPr>
+            <w:pStyle w:val="Sommario2"/>
+            <w:rPr>
+              <w:rFonts w:eastAsiaTheme="minorEastAsia"/>
+              <w:color w:val="215E99" w:themeColor="text2" w:themeTint="BF"/>
+              <w:lang w:eastAsia="it-IT"/>
+            </w:rPr>
+          </w:pPr>
+          <w:hyperlink w:anchor="_Toc191323619" w:history="1">
+            <w:r>
+              <w:rPr>
+                <w:rStyle w:val="Collegamentoipertestuale"/>
+                <w:color w:val="215E99" w:themeColor="text2" w:themeTint="BF"/>
+              </w:rPr>
+              <w:t>Piano 1 (Palestra, Sale corsi e Reception):</w:t>
+            </w:r>
+            <w:r>
+              <w:rPr>
+                <w:webHidden/>
+                <w:color w:val="215E99" w:themeColor="text2" w:themeTint="BF"/>
+              </w:rPr>
+              <w:tab/>
+            </w:r>
+            <w:r>
+              <w:rPr>
+                <w:webHidden/>
+                <w:color w:val="215E99" w:themeColor="text2" w:themeTint="BF"/>
+              </w:rPr>
+              <w:fldChar w:fldCharType="begin"/>
+            </w:r>
+            <w:r>
+              <w:rPr>
+                <w:webHidden/>
+                <w:color w:val="215E99" w:themeColor="text2" w:themeTint="BF"/>
+              </w:rPr>
+              <w:instrText xml:space="preserve"> PAGEREF _Toc191323619 \h </w:instrText>
+            </w:r>
+            <w:r>
+              <w:rPr>
+                <w:webHidden/>
+                <w:color w:val="215E99" w:themeColor="text2" w:themeTint="BF"/>
+              </w:rPr>
+            </w:r>
+            <w:r>
+              <w:rPr>
+                <w:webHidden/>
+                <w:color w:val="215E99" w:themeColor="text2" w:themeTint="BF"/>
+              </w:rPr>
+              <w:fldChar w:fldCharType="separate"/>
+            </w:r>
+            <w:r>
+              <w:rPr>
+                <w:webHidden/>
+                <w:color w:val="215E99" w:themeColor="text2" w:themeTint="BF"/>
+              </w:rPr>
+              <w:t>3</w:t>
+            </w:r>
+            <w:r>
+              <w:rPr>
+                <w:webHidden/>
+                <w:color w:val="215E99" w:themeColor="text2" w:themeTint="BF"/>
+              </w:rPr>
+              <w:fldChar w:fldCharType="end"/>
+            </w:r>
+          </w:hyperlink>
+        </w:p>
+        <w:p>
+          <w:pPr>
+            <w:pStyle w:val="Sommario2"/>
+            <w:rPr>
+              <w:rFonts w:eastAsiaTheme="minorEastAsia"/>
+              <w:color w:val="215E99" w:themeColor="text2" w:themeTint="BF"/>
+              <w:lang w:eastAsia="it-IT"/>
+            </w:rPr>
+          </w:pPr>
+          <w:hyperlink w:anchor="_Toc191323620" w:history="1">
+            <w:r>
+              <w:rPr>
+                <w:rStyle w:val="Collegamentoipertestuale"/>
+                <w:color w:val="68A0B0" w:themeColor="hyperlink" w:themeTint="BF"/>
+              </w:rPr>
+              <w:t>Piano 2 (Medicina Sportiva):</w:t>
+            </w:r>
+            <w:r>
+              <w:rPr>
+                <w:webHidden/>
+                <w:color w:val="215E99" w:themeColor="text2" w:themeTint="BF"/>
+              </w:rPr>
+              <w:tab/>
+            </w:r>
+            <w:r>
+              <w:rPr>
+                <w:webHidden/>
+                <w:color w:val="215E99" w:themeColor="text2" w:themeTint="BF"/>
+              </w:rPr>
+              <w:fldChar w:fldCharType="begin"/>
+            </w:r>
+            <w:r>
+              <w:rPr>
+                <w:webHidden/>
+                <w:color w:val="215E99" w:themeColor="text2" w:themeTint="BF"/>
+              </w:rPr>
+              <w:instrText xml:space="preserve"> PAGEREF _Toc191323620 \h </w:instrText>
+            </w:r>
+            <w:r>
+              <w:rPr>
+                <w:webHidden/>
+                <w:color w:val="215E99" w:themeColor="text2" w:themeTint="BF"/>
+              </w:rPr>
+            </w:r>
+            <w:r>
+              <w:rPr>
+                <w:webHidden/>
+                <w:color w:val="215E99" w:themeColor="text2" w:themeTint="BF"/>
+              </w:rPr>
+              <w:fldChar w:fldCharType="separate"/>
+            </w:r>
+            <w:r>
+              <w:rPr>
+                <w:webHidden/>
+                <w:color w:val="215E99" w:themeColor="text2" w:themeTint="BF"/>
+              </w:rPr>
+              <w:t>3</w:t>
+            </w:r>
+            <w:r>
+              <w:rPr>
+                <w:webHidden/>
+                <w:color w:val="215E99" w:themeColor="text2" w:themeTint="BF"/>
+              </w:rPr>
+              <w:fldChar w:fldCharType="end"/>
+            </w:r>
+          </w:hyperlink>
+        </w:p>
+        <w:p>
+          <w:pPr>
+            <w:pStyle w:val="Sommario2"/>
+            <w:rPr>
+              <w:rFonts w:eastAsiaTheme="minorEastAsia"/>
+              <w:color w:val="215E99" w:themeColor="text2" w:themeTint="BF"/>
+              <w:lang w:eastAsia="it-IT"/>
+            </w:rPr>
+          </w:pPr>
+          <w:hyperlink w:anchor="_Toc191323621" w:history="1">
+            <w:r>
+              <w:rPr>
+                <w:rStyle w:val="Collegamentoipertestuale"/>
+                <w:color w:val="68A0B0" w:themeColor="hyperlink" w:themeTint="BF"/>
+              </w:rPr>
+              <w:t>Appunti e annotazioni:</w:t>
+            </w:r>
+            <w:r>
+              <w:rPr>
+                <w:webHidden/>
+                <w:color w:val="215E99" w:themeColor="text2" w:themeTint="BF"/>
+              </w:rPr>
+              <w:tab/>
+            </w:r>
+            <w:r>
+              <w:rPr>
+                <w:webHidden/>
+                <w:color w:val="215E99" w:themeColor="text2" w:themeTint="BF"/>
+              </w:rPr>
+              <w:fldChar w:fldCharType="begin"/>
+            </w:r>
+            <w:r>
+              <w:rPr>
+                <w:webHidden/>
+                <w:color w:val="215E99" w:themeColor="text2" w:themeTint="BF"/>
+              </w:rPr>
+              <w:instrText xml:space="preserve"> PAGEREF _Toc191323621 \h </w:instrText>
+            </w:r>
+            <w:r>
+              <w:rPr>
+                <w:webHidden/>
+                <w:color w:val="215E99" w:themeColor="text2" w:themeTint="BF"/>
+              </w:rPr>
+            </w:r>
+            <w:r>
+              <w:rPr>
+                <w:webHidden/>
+                <w:color w:val="215E99" w:themeColor="text2" w:themeTint="BF"/>
+              </w:rPr>
+              <w:fldChar w:fldCharType="separate"/>
+            </w:r>
+            <w:r>
+              <w:rPr>
+                <w:webHidden/>
+                <w:color w:val="215E99" w:themeColor="text2" w:themeTint="BF"/>
+              </w:rPr>
+              <w:t>3</w:t>
+            </w:r>
+            <w:r>
+              <w:rPr>
+                <w:webHidden/>
+                <w:color w:val="215E99" w:themeColor="text2" w:themeTint="BF"/>
+              </w:rPr>
+              <w:fldChar w:fldCharType="end"/>
+            </w:r>
+          </w:hyperlink>
+        </w:p>
+        <w:p>
+          <w:pPr>
+            <w:pStyle w:val="Sommario1"/>
+            <w:rPr>
+              <w:rFonts w:eastAsiaTheme="minorEastAsia"/>
+              <w:lang w:eastAsia="it-IT"/>
+            </w:rPr>
+          </w:pPr>
+          <w:hyperlink w:anchor="_Toc191323622" w:history="1">
+            <w:r>
+              <w:rPr>
+                <w:rStyle w:val="Collegamentoipertestuale"/>
+              </w:rPr>
+              <w:t>Tabella del subnetting</w:t>
+            </w:r>
+            <w:r>
+              <w:rPr>
+                <w:webHidden/>
+              </w:rPr>
+              <w:tab/>
+            </w:r>
+            <w:r>
+              <w:rPr>
+                <w:webHidden/>
+              </w:rPr>
+              <w:fldChar w:fldCharType="begin"/>
+            </w:r>
+            <w:r>
+              <w:rPr>
+                <w:webHidden/>
+              </w:rPr>
+              <w:instrText xml:space="preserve"> PAGEREF _Toc191323622 \h </w:instrText>
+            </w:r>
+            <w:r>
+              <w:rPr>
+                <w:webHidden/>
+              </w:rPr>
+            </w:r>
+            <w:r>
+              <w:rPr>
+                <w:webHidden/>
+              </w:rPr>
+              <w:fldChar w:fldCharType="separate"/>
+            </w:r>
+            <w:r>
+              <w:rPr>
+                <w:webHidden/>
+              </w:rPr>
+              <w:t>4</w:t>
+            </w:r>
+            <w:r>
+              <w:rPr>
+                <w:webHidden/>
+              </w:rPr>
+              <w:fldChar w:fldCharType="end"/>
+            </w:r>
+          </w:hyperlink>
+        </w:p>
+        <w:p>
+          <w:pPr>
+            <w:pStyle w:val="Sommario2"/>
+            <w:rPr>
+              <w:rFonts w:eastAsiaTheme="minorEastAsia"/>
+              <w:color w:val="215E99" w:themeColor="text2" w:themeTint="BF"/>
+              <w:lang w:eastAsia="it-IT"/>
+            </w:rPr>
+          </w:pPr>
+          <w:hyperlink w:anchor="_Toc191323623" w:history="1">
+            <w:r>
+              <w:rPr>
+                <w:rStyle w:val="Collegamentoipertestuale"/>
+                <w:color w:val="68A0B0" w:themeColor="hyperlink" w:themeTint="BF"/>
+              </w:rPr>
+              <w:t>Appunti e annotazioni:</w:t>
+            </w:r>
+            <w:r>
+              <w:rPr>
+                <w:webHidden/>
+                <w:color w:val="215E99" w:themeColor="text2" w:themeTint="BF"/>
+              </w:rPr>
+              <w:tab/>
+            </w:r>
+            <w:r>
+              <w:rPr>
+                <w:webHidden/>
+                <w:color w:val="215E99" w:themeColor="text2" w:themeTint="BF"/>
+              </w:rPr>
+              <w:fldChar w:fldCharType="begin"/>
+            </w:r>
+            <w:r>
+              <w:rPr>
+                <w:webHidden/>
+                <w:color w:val="215E99" w:themeColor="text2" w:themeTint="BF"/>
+              </w:rPr>
+              <w:instrText xml:space="preserve"> PAGEREF _Toc191323623 \h </w:instrText>
+            </w:r>
+            <w:r>
+              <w:rPr>
+                <w:webHidden/>
+                <w:color w:val="215E99" w:themeColor="text2" w:themeTint="BF"/>
+              </w:rPr>
+            </w:r>
+            <w:r>
+              <w:rPr>
+                <w:webHidden/>
+                <w:color w:val="215E99" w:themeColor="text2" w:themeTint="BF"/>
+              </w:rPr>
+              <w:fldChar w:fldCharType="separate"/>
+            </w:r>
+            <w:r>
+              <w:rPr>
+                <w:webHidden/>
+                <w:color w:val="215E99" w:themeColor="text2" w:themeTint="BF"/>
+              </w:rPr>
+              <w:t>4</w:t>
+            </w:r>
+            <w:r>
+              <w:rPr>
+                <w:webHidden/>
+                <w:color w:val="215E99" w:themeColor="text2" w:themeTint="BF"/>
+              </w:rPr>
+              <w:fldChar w:fldCharType="end"/>
+            </w:r>
+          </w:hyperlink>
+        </w:p>
+        <w:p>
+          <w:pPr>
+            <w:pStyle w:val="Sommario1"/>
+            <w:rPr>
+              <w:rFonts w:eastAsiaTheme="minorEastAsia"/>
+              <w:lang w:eastAsia="it-IT"/>
+            </w:rPr>
+          </w:pPr>
+          <w:hyperlink w:anchor="_Toc191323624" w:history="1">
+            <w:r>
+              <w:rPr>
+                <w:rStyle w:val="Collegamentoipertestuale"/>
+              </w:rPr>
+              <w:t>Piano di indirizzamento</w:t>
+            </w:r>
+            <w:r>
+              <w:rPr>
+                <w:webHidden/>
+              </w:rPr>
+              <w:tab/>
+            </w:r>
+            <w:r>
+              <w:rPr>
+                <w:webHidden/>
+              </w:rPr>
+              <w:fldChar w:fldCharType="begin"/>
+            </w:r>
+            <w:r>
+              <w:rPr>
+                <w:webHidden/>
+              </w:rPr>
+              <w:instrText xml:space="preserve"> PAGEREF _Toc191323624 \h </w:instrText>
+            </w:r>
+            <w:r>
+              <w:rPr>
+                <w:webHidden/>
+              </w:rPr>
+            </w:r>
+            <w:r>
+              <w:rPr>
+                <w:webHidden/>
+              </w:rPr>
+              <w:fldChar w:fldCharType="separate"/>
+            </w:r>
+            <w:r>
+              <w:rPr>
+                <w:webHidden/>
+              </w:rPr>
+              <w:t>5</w:t>
+            </w:r>
+            <w:r>
+              <w:rPr>
+                <w:webHidden/>
+              </w:rPr>
+              <w:fldChar w:fldCharType="end"/>
+            </w:r>
+          </w:hyperlink>
+        </w:p>
+        <w:p>
+          <w:pPr>
+            <w:pStyle w:val="Sommario2"/>
+            <w:rPr>
+              <w:rFonts w:eastAsiaTheme="minorEastAsia"/>
+              <w:color w:val="215E99" w:themeColor="text2" w:themeTint="BF"/>
+              <w:lang w:eastAsia="it-IT"/>
+            </w:rPr>
+          </w:pPr>
+          <w:hyperlink w:anchor="_Toc191323625" w:history="1">
+            <w:r>
+              <w:rPr>
+                <w:rStyle w:val="Collegamentoipertestuale"/>
+                <w:color w:val="68A0B0" w:themeColor="hyperlink" w:themeTint="BF"/>
+              </w:rPr>
+              <w:t>Appunti e annotazioni:</w:t>
+            </w:r>
+            <w:r>
+              <w:rPr>
+                <w:webHidden/>
+                <w:color w:val="215E99" w:themeColor="text2" w:themeTint="BF"/>
+              </w:rPr>
+              <w:tab/>
+            </w:r>
+            <w:r>
+              <w:rPr>
+                <w:webHidden/>
+                <w:color w:val="215E99" w:themeColor="text2" w:themeTint="BF"/>
+              </w:rPr>
+              <w:fldChar w:fldCharType="begin"/>
+            </w:r>
+            <w:r>
+              <w:rPr>
+                <w:webHidden/>
+                <w:color w:val="215E99" w:themeColor="text2" w:themeTint="BF"/>
+              </w:rPr>
+              <w:instrText xml:space="preserve"> PAGEREF _Toc191323625 \h </w:instrText>
+            </w:r>
+            <w:r>
+              <w:rPr>
+                <w:webHidden/>
+                <w:color w:val="215E99" w:themeColor="text2" w:themeTint="BF"/>
+              </w:rPr>
+            </w:r>
+            <w:r>
+              <w:rPr>
+                <w:webHidden/>
+                <w:color w:val="215E99" w:themeColor="text2" w:themeTint="BF"/>
+              </w:rPr>
+              <w:fldChar w:fldCharType="separate"/>
+            </w:r>
+            <w:r>
+              <w:rPr>
+                <w:webHidden/>
+                <w:color w:val="215E99" w:themeColor="text2" w:themeTint="BF"/>
+              </w:rPr>
+              <w:t>5</w:t>
+            </w:r>
+            <w:r>
+              <w:rPr>
+                <w:webHidden/>
+                <w:color w:val="215E99" w:themeColor="text2" w:themeTint="BF"/>
+              </w:rPr>
+              <w:fldChar w:fldCharType="end"/>
+            </w:r>
+          </w:hyperlink>
+        </w:p>
+        <w:p>
+          <w:pPr>
+            <w:pStyle w:val="Sommario1"/>
+            <w:rPr>
+              <w:rFonts w:eastAsiaTheme="minorEastAsia"/>
+              <w:lang w:eastAsia="it-IT"/>
+            </w:rPr>
+          </w:pPr>
+          <w:hyperlink w:anchor="_Toc191323626" w:history="1">
+            <w:r>
+              <w:rPr>
+                <w:rStyle w:val="Collegamentoipertestuale"/>
+              </w:rPr>
+              <w:t>Configurazione del Server per il servizio DHCP</w:t>
+            </w:r>
+            <w:r>
+              <w:rPr>
+                <w:webHidden/>
+              </w:rPr>
+              <w:tab/>
+            </w:r>
+            <w:r>
+              <w:rPr>
+                <w:webHidden/>
+              </w:rPr>
+              <w:fldChar w:fldCharType="begin"/>
+            </w:r>
+            <w:r>
+              <w:rPr>
+                <w:webHidden/>
+              </w:rPr>
+              <w:instrText xml:space="preserve"> PAGEREF _Toc191323626 \h </w:instrText>
+            </w:r>
+            <w:r>
+              <w:rPr>
+                <w:webHidden/>
+              </w:rPr>
+            </w:r>
+            <w:r>
+              <w:rPr>
+                <w:webHidden/>
+              </w:rPr>
+              <w:fldChar w:fldCharType="separate"/>
+            </w:r>
+            <w:r>
+              <w:rPr>
+                <w:webHidden/>
+              </w:rPr>
+              <w:t>6</w:t>
+            </w:r>
+            <w:r>
+              <w:rPr>
+                <w:webHidden/>
+              </w:rPr>
+              <w:fldChar w:fldCharType="end"/>
+            </w:r>
+          </w:hyperlink>
+        </w:p>
+        <w:p>
+          <w:pPr>
+            <w:pStyle w:val="Sommario2"/>
+            <w:rPr>
+              <w:rFonts w:eastAsiaTheme="minorEastAsia"/>
+              <w:color w:val="215E99" w:themeColor="text2" w:themeTint="BF"/>
+              <w:lang w:eastAsia="it-IT"/>
+            </w:rPr>
+          </w:pPr>
+          <w:hyperlink w:anchor="_Toc191323627" w:history="1">
+            <w:r>
+              <w:rPr>
+                <w:rStyle w:val="Collegamentoipertestuale"/>
+                <w:color w:val="68A0B0" w:themeColor="hyperlink" w:themeTint="BF"/>
+              </w:rPr>
+              <w:t>Appunti e annotazioni:</w:t>
+            </w:r>
+            <w:r>
+              <w:rPr>
+                <w:webHidden/>
+                <w:color w:val="215E99" w:themeColor="text2" w:themeTint="BF"/>
+              </w:rPr>
+              <w:tab/>
+            </w:r>
+            <w:r>
+              <w:rPr>
+                <w:webHidden/>
+                <w:color w:val="215E99" w:themeColor="text2" w:themeTint="BF"/>
+              </w:rPr>
+              <w:fldChar w:fldCharType="begin"/>
+            </w:r>
+            <w:r>
+              <w:rPr>
+                <w:webHidden/>
+                <w:color w:val="215E99" w:themeColor="text2" w:themeTint="BF"/>
+              </w:rPr>
+              <w:instrText xml:space="preserve"> PAGEREF _Toc191323627 \h </w:instrText>
+            </w:r>
+            <w:r>
+              <w:rPr>
+                <w:webHidden/>
+                <w:color w:val="215E99" w:themeColor="text2" w:themeTint="BF"/>
+              </w:rPr>
+            </w:r>
+            <w:r>
+              <w:rPr>
+                <w:webHidden/>
+                <w:color w:val="215E99" w:themeColor="text2" w:themeTint="BF"/>
+              </w:rPr>
+              <w:fldChar w:fldCharType="separate"/>
+            </w:r>
+            <w:r>
+              <w:rPr>
+                <w:webHidden/>
+                <w:color w:val="215E99" w:themeColor="text2" w:themeTint="BF"/>
+              </w:rPr>
+              <w:t>6</w:t>
+            </w:r>
+            <w:r>
+              <w:rPr>
+                <w:webHidden/>
+                <w:color w:val="215E99" w:themeColor="text2" w:themeTint="BF"/>
+              </w:rPr>
+              <w:fldChar w:fldCharType="end"/>
+            </w:r>
+          </w:hyperlink>
+        </w:p>
+        <w:p>
+          <w:pPr>
+            <w:pStyle w:val="Sommario1"/>
+            <w:rPr>
+              <w:rFonts w:eastAsiaTheme="minorEastAsia"/>
+              <w:lang w:eastAsia="it-IT"/>
+            </w:rPr>
+          </w:pPr>
+          <w:hyperlink w:anchor="_Toc191323628" w:history="1">
+            <w:r>
+              <w:rPr>
+                <w:rStyle w:val="Collegamentoipertestuale"/>
+              </w:rPr>
+              <w:t>Altre configurazioni…</w:t>
+            </w:r>
+            <w:r>
+              <w:rPr>
+                <w:webHidden/>
+              </w:rPr>
+              <w:tab/>
+            </w:r>
+            <w:r>
+              <w:rPr>
+                <w:webHidden/>
+              </w:rPr>
+              <w:fldChar w:fldCharType="begin"/>
+            </w:r>
+            <w:r>
+              <w:rPr>
+                <w:webHidden/>
+              </w:rPr>
+              <w:instrText xml:space="preserve"> PAGEREF _Toc191323628 \h </w:instrText>
+            </w:r>
+            <w:r>
+              <w:rPr>
+                <w:webHidden/>
+              </w:rPr>
+            </w:r>
+            <w:r>
+              <w:rPr>
+                <w:webHidden/>
+              </w:rPr>
+              <w:fldChar w:fldCharType="separate"/>
+            </w:r>
+            <w:r>
+              <w:rPr>
+                <w:webHidden/>
+              </w:rPr>
+              <w:t>6</w:t>
+            </w:r>
+            <w:r>
+              <w:rPr>
+                <w:webHidden/>
+              </w:rPr>
+              <w:fldChar w:fldCharType="end"/>
+            </w:r>
+          </w:hyperlink>
+        </w:p>
+        <w:p>
+          <w:pPr>
+            <w:pStyle w:val="Sommario1"/>
+            <w:rPr>
+              <w:rFonts w:eastAsiaTheme="minorEastAsia"/>
+              <w:lang w:eastAsia="it-IT"/>
+            </w:rPr>
+          </w:pPr>
+          <w:hyperlink w:anchor="_Toc191323629" w:history="1">
+            <w:r>
+              <w:rPr>
+                <w:rStyle w:val="Collegamentoipertestuale"/>
+              </w:rPr>
+              <w:t>Screenshot della topologia risolutiva realizzata:</w:t>
+            </w:r>
+            <w:r>
+              <w:rPr>
+                <w:webHidden/>
+              </w:rPr>
+              <w:tab/>
+            </w:r>
+            <w:r>
+              <w:rPr>
+                <w:webHidden/>
+              </w:rPr>
+              <w:fldChar w:fldCharType="begin"/>
+            </w:r>
+            <w:r>
+              <w:rPr>
+                <w:webHidden/>
+              </w:rPr>
+              <w:instrText xml:space="preserve"> PAGEREF _Toc191323629 \h </w:instrText>
+            </w:r>
+            <w:r>
+              <w:rPr>
+                <w:webHidden/>
+              </w:rPr>
+            </w:r>
+            <w:r>
+              <w:rPr>
+                <w:webHidden/>
+              </w:rPr>
+              <w:fldChar w:fldCharType="separate"/>
+            </w:r>
+            <w:r>
+              <w:rPr>
+                <w:webHidden/>
+              </w:rPr>
+              <w:t>7</w:t>
+            </w:r>
+            <w:r>
+              <w:rPr>
+                <w:webHidden/>
+              </w:rPr>
+              <w:fldChar w:fldCharType="end"/>
+            </w:r>
+          </w:hyperlink>
+        </w:p>
+        <w:p>
+          <w:pPr>
+            <w:pStyle w:val="Sommario2"/>
+            <w:rPr>
+              <w:rFonts w:eastAsiaTheme="minorEastAsia"/>
+              <w:color w:val="215E99" w:themeColor="text2" w:themeTint="BF"/>
+              <w:lang w:eastAsia="it-IT"/>
+            </w:rPr>
+          </w:pPr>
+          <w:hyperlink w:anchor="_Toc191323630" w:history="1">
+            <w:r>
+              <w:rPr>
+                <w:rStyle w:val="Collegamentoipertestuale"/>
+                <w:color w:val="68A0B0" w:themeColor="hyperlink" w:themeTint="BF"/>
+              </w:rPr>
+              <w:t>Screenshot della Physical View:</w:t>
+            </w:r>
+            <w:r>
+              <w:rPr>
+                <w:webHidden/>
+                <w:color w:val="215E99" w:themeColor="text2" w:themeTint="BF"/>
+              </w:rPr>
+              <w:tab/>
+            </w:r>
+            <w:r>
+              <w:rPr>
+                <w:webHidden/>
+                <w:color w:val="215E99" w:themeColor="text2" w:themeTint="BF"/>
+              </w:rPr>
+              <w:fldChar w:fldCharType="begin"/>
+            </w:r>
+            <w:r>
+              <w:rPr>
+                <w:webHidden/>
+                <w:color w:val="215E99" w:themeColor="text2" w:themeTint="BF"/>
+              </w:rPr>
+              <w:instrText xml:space="preserve"> PAGEREF _Toc191323630 \h </w:instrText>
+            </w:r>
+            <w:r>
+              <w:rPr>
+                <w:webHidden/>
+                <w:color w:val="215E99" w:themeColor="text2" w:themeTint="BF"/>
+              </w:rPr>
+            </w:r>
+            <w:r>
+              <w:rPr>
+                <w:webHidden/>
+                <w:color w:val="215E99" w:themeColor="text2" w:themeTint="BF"/>
+              </w:rPr>
+              <w:fldChar w:fldCharType="separate"/>
+            </w:r>
+            <w:r>
+              <w:rPr>
+                <w:webHidden/>
+                <w:color w:val="215E99" w:themeColor="text2" w:themeTint="BF"/>
+              </w:rPr>
+              <w:t>7</w:t>
+            </w:r>
+            <w:r>
+              <w:rPr>
+                <w:webHidden/>
+                <w:color w:val="215E99" w:themeColor="text2" w:themeTint="BF"/>
+              </w:rPr>
+              <w:fldChar w:fldCharType="end"/>
+            </w:r>
+          </w:hyperlink>
+        </w:p>
+        <w:p>
+          <w:pPr>
+            <w:pStyle w:val="Sommario2"/>
+            <w:rPr>
+              <w:rFonts w:eastAsiaTheme="minorEastAsia"/>
+              <w:color w:val="215E99" w:themeColor="text2" w:themeTint="BF"/>
+              <w:lang w:eastAsia="it-IT"/>
+            </w:rPr>
+          </w:pPr>
+          <w:hyperlink w:anchor="_Toc191323631" w:history="1">
+            <w:r>
+              <w:rPr>
+                <w:rStyle w:val="Collegamentoipertestuale"/>
+                <w:color w:val="68A0B0" w:themeColor="hyperlink" w:themeTint="BF"/>
+              </w:rPr>
+              <w:t>Screenshot della Logical View:</w:t>
+            </w:r>
+            <w:r>
+              <w:rPr>
+                <w:webHidden/>
+                <w:color w:val="215E99" w:themeColor="text2" w:themeTint="BF"/>
+              </w:rPr>
+              <w:tab/>
+            </w:r>
+            <w:r>
+              <w:rPr>
+                <w:webHidden/>
+                <w:color w:val="215E99" w:themeColor="text2" w:themeTint="BF"/>
+              </w:rPr>
+              <w:fldChar w:fldCharType="begin"/>
+            </w:r>
+            <w:r>
+              <w:rPr>
+                <w:webHidden/>
+                <w:color w:val="215E99" w:themeColor="text2" w:themeTint="BF"/>
+              </w:rPr>
+              <w:instrText xml:space="preserve"> PAGEREF _Toc191323631 \h </w:instrText>
+            </w:r>
+            <w:r>
+              <w:rPr>
+                <w:webHidden/>
+                <w:color w:val="215E99" w:themeColor="text2" w:themeTint="BF"/>
+              </w:rPr>
+            </w:r>
+            <w:r>
+              <w:rPr>
+                <w:webHidden/>
+                <w:color w:val="215E99" w:themeColor="text2" w:themeTint="BF"/>
+              </w:rPr>
+              <w:fldChar w:fldCharType="separate"/>
+            </w:r>
+            <w:r>
+              <w:rPr>
+                <w:webHidden/>
+                <w:color w:val="215E99" w:themeColor="text2" w:themeTint="BF"/>
+              </w:rPr>
+              <w:t>9</w:t>
+            </w:r>
+            <w:r>
+              <w:rPr>
+                <w:webHidden/>
+                <w:color w:val="215E99" w:themeColor="text2" w:themeTint="BF"/>
+              </w:rPr>
+              <w:fldChar w:fldCharType="end"/>
+            </w:r>
+          </w:hyperlink>
+        </w:p>
+        <w:p>
+          <w:pPr>
+            <w:pStyle w:val="Sommario1"/>
+            <w:rPr>
+              <w:rFonts w:eastAsiaTheme="minorEastAsia"/>
+              <w:lang w:eastAsia="it-IT"/>
+            </w:rPr>
+          </w:pPr>
+          <w:hyperlink w:anchor="_Toc191323632" w:history="1">
+            <w:r>
+              <w:rPr>
+                <w:rStyle w:val="Collegamentoipertestuale"/>
+              </w:rPr>
+              <w:t>Screenshot di testing:</w:t>
+            </w:r>
+            <w:r>
+              <w:rPr>
+                <w:webHidden/>
+              </w:rPr>
+              <w:tab/>
+            </w:r>
+            <w:r>
+              <w:rPr>
+                <w:webHidden/>
+              </w:rPr>
+              <w:fldChar w:fldCharType="begin"/>
+            </w:r>
+            <w:r>
+              <w:rPr>
+                <w:webHidden/>
+              </w:rPr>
+              <w:instrText xml:space="preserve"> PAGEREF _Toc191323632 \h </w:instrText>
+            </w:r>
+            <w:r>
+              <w:rPr>
+                <w:webHidden/>
+              </w:rPr>
+            </w:r>
+            <w:r>
+              <w:rPr>
+                <w:webHidden/>
+              </w:rPr>
+              <w:fldChar w:fldCharType="separate"/>
+            </w:r>
+            <w:r>
+              <w:rPr>
+                <w:webHidden/>
+              </w:rPr>
+              <w:t>9</w:t>
+            </w:r>
+            <w:r>
+              <w:rPr>
+                <w:webHidden/>
+              </w:rPr>
+              <w:fldChar w:fldCharType="end"/>
+            </w:r>
+          </w:hyperlink>
+        </w:p>
+        <w:p>
+          <w:r>
+            <w:rPr>
+              <w:b/>
+              <w:bCs/>
+            </w:rPr>
+            <w:fldChar w:fldCharType="end"/>
+          </w:r>
+        </w:p>
+      </w:sdtContent>
+    </w:sdt>
+    <w:p>
+      <w:pPr>
+        <w:rPr>
+          <w:rFonts w:ascii="ADLaM Display" w:eastAsiaTheme="majorEastAsia" w:hAnsi="ADLaM Display" w:cstheme="majorBidi"/>
+          <w:b/>
+          <w:color w:val="FF7518"/>
+          <w:sz w:val="40"/>
+          <w:szCs w:val="40"/>
+        </w:rPr>
+      </w:pPr>
+      <w:r>
+        <w:br w:type="page"/>
+      </w:r>
+    </w:p>
+    <w:p>
+      <w:pPr>
+        <w:pStyle w:val="H1RelazioneSistemi"/>
+      </w:pPr>
+      <w:bookmarkStart w:id="1" w:name="_Toc191323617"/>
+      <w:r>
+        <w:lastRenderedPageBreak/>
         <w:t>Traccia</w:t>
       </w:r>
+      <w:bookmarkEnd w:id="1"/>
     </w:p>
     <w:p>
       <w:pPr>
@@ -41,10 +1177,7 @@
         <w:spacing w:after="0"/>
       </w:pPr>
       <w:r>
-        <w:t>A</w:t>
-      </w:r>
-      <w:r>
-        <w:t>l primo piano è presente la medicina sportiva che si compone di tre stanze: studio medico e due sale visita;</w:t>
+        <w:t>Al primo piano è presente la medicina sportiva che si compone di tre stanze: studio medico e due sale visita;</w:t>
       </w:r>
     </w:p>
     <w:p>
@@ -57,10 +1190,7 @@
         <w:spacing w:after="0"/>
       </w:pPr>
       <w:r>
-        <w:t>A</w:t>
-      </w:r>
-      <w:r>
-        <w:t>l secondo piano ci sono le sale di trattamento estetico-salutistico, massaggi e SPA e un'ulteriore stanza adibita a magazzino.</w:t>
+        <w:t>Al secondo piano ci sono le sale di trattamento estetico-salutistico, massaggi e SPA e un'ulteriore stanza adibita a magazzino.</w:t>
       </w:r>
     </w:p>
     <w:p>
@@ -189,20 +1319,24 @@
       <w:pPr>
         <w:pStyle w:val="H1RelazioneSistemi"/>
       </w:pPr>
+      <w:bookmarkStart w:id="2" w:name="_Toc191323618"/>
       <w:r>
         <w:t>Scenario:</w:t>
       </w:r>
+      <w:bookmarkEnd w:id="2"/>
     </w:p>
     <w:p>
       <w:pPr>
         <w:pStyle w:val="H2RelazioneSistemi"/>
       </w:pPr>
+      <w:bookmarkStart w:id="3" w:name="_Toc191323619"/>
       <w:r>
         <w:t>Piano 1 (Palestra, Sale corsi e Reception)</w:t>
       </w:r>
       <w:r>
         <w:t>:</w:t>
       </w:r>
+      <w:bookmarkEnd w:id="3"/>
     </w:p>
     <w:p>
       <w:pPr>
@@ -212,6 +1346,39 @@
           <w:numId w:val="1"/>
         </w:numPr>
         <w:spacing w:after="0"/>
+        <w:rPr>
+          <w:lang w:val="en-US"/>
+        </w:rPr>
+      </w:pPr>
+      <w:proofErr w:type="spellStart"/>
+      <w:r>
+        <w:rPr>
+          <w:lang w:val="en-US"/>
+        </w:rPr>
+        <w:t>Cavi</w:t>
+      </w:r>
+      <w:proofErr w:type="spellEnd"/>
+      <w:r>
+        <w:rPr>
+          <w:lang w:val="en-US"/>
+        </w:rPr>
+        <w:t xml:space="preserve"> cross-over e straigh</w:t>
+      </w:r>
+      <w:r>
+        <w:rPr>
+          <w:lang w:val="en-US"/>
+        </w:rPr>
+        <w:t>t-through</w:t>
+      </w:r>
+    </w:p>
+    <w:p>
+      <w:pPr>
+        <w:pStyle w:val="Testo2"/>
+        <w:numPr>
+          <w:ilvl w:val="0"/>
+          <w:numId w:val="1"/>
+        </w:numPr>
+        <w:spacing w:after="0"/>
       </w:pPr>
       <w:r>
         <w:t>Massimo di 222 macchinari per la palestra</w:t>
@@ -232,6 +1399,17 @@
       <w:r>
         <w:t>Macchinario Palestra 1-5</w:t>
       </w:r>
+      <w:r>
+        <w:t xml:space="preserve"> (</w:t>
+      </w:r>
+      <w:proofErr w:type="spellStart"/>
+      <w:r>
+        <w:t>WirelessEndDevice</w:t>
+      </w:r>
+      <w:proofErr w:type="spellEnd"/>
+      <w:r>
+        <w:t>-PT)</w:t>
+      </w:r>
     </w:p>
     <w:p>
       <w:pPr>
@@ -258,6 +1436,17 @@
       <w:r>
         <w:t>Access Point</w:t>
       </w:r>
+      <w:r>
+        <w:t xml:space="preserve"> (</w:t>
+      </w:r>
+      <w:proofErr w:type="spellStart"/>
+      <w:r>
+        <w:t>AccessPoint</w:t>
+      </w:r>
+      <w:proofErr w:type="spellEnd"/>
+      <w:r>
+        <w:t>-PT)</w:t>
+      </w:r>
     </w:p>
     <w:p>
       <w:pPr>
@@ -287,6 +1476,9 @@
       <w:r>
         <w:t>Switch Palestra</w:t>
       </w:r>
+      <w:r>
+        <w:t xml:space="preserve"> (Switch 2950-24)</w:t>
+      </w:r>
     </w:p>
     <w:p>
       <w:pPr>
@@ -313,6 +1505,9 @@
       <w:r>
         <w:t>1 PC Reception</w:t>
       </w:r>
+      <w:r>
+        <w:t xml:space="preserve"> (PC-PT)</w:t>
+      </w:r>
     </w:p>
     <w:p>
       <w:pPr>
@@ -326,6 +1521,17 @@
       <w:r>
         <w:t>Fax Reception</w:t>
       </w:r>
+      <w:r>
+        <w:t xml:space="preserve"> (</w:t>
+      </w:r>
+      <w:proofErr w:type="spellStart"/>
+      <w:r>
+        <w:t>Printer</w:t>
+      </w:r>
+      <w:proofErr w:type="spellEnd"/>
+      <w:r>
+        <w:t>-PT)</w:t>
+      </w:r>
     </w:p>
     <w:p>
       <w:pPr>
@@ -339,6 +1545,17 @@
       <w:r>
         <w:t>Stampante Reception</w:t>
       </w:r>
+      <w:r>
+        <w:t xml:space="preserve"> (</w:t>
+      </w:r>
+      <w:proofErr w:type="spellStart"/>
+      <w:r>
+        <w:t>Printer</w:t>
+      </w:r>
+      <w:proofErr w:type="spellEnd"/>
+      <w:r>
+        <w:t>-PT)</w:t>
+      </w:r>
     </w:p>
     <w:p>
       <w:pPr>
@@ -352,14 +1569,19 @@
       <w:r>
         <w:t>Switch Reception</w:t>
       </w:r>
+      <w:r>
+        <w:t xml:space="preserve"> (Switch 2950-24)</w:t>
+      </w:r>
     </w:p>
     <w:p>
       <w:pPr>
         <w:pStyle w:val="H2RelazioneSistemi"/>
       </w:pPr>
+      <w:bookmarkStart w:id="4" w:name="_Toc191323620"/>
       <w:r>
         <w:t>Piano 2 (Medicina Sportiva):</w:t>
       </w:r>
+      <w:bookmarkEnd w:id="4"/>
     </w:p>
     <w:p>
       <w:pPr>
@@ -368,6 +1590,20 @@
           <w:ilvl w:val="0"/>
           <w:numId w:val="1"/>
         </w:numPr>
+        <w:spacing w:after="0"/>
+      </w:pPr>
+      <w:r>
+        <w:t>Cavi straight-through</w:t>
+      </w:r>
+    </w:p>
+    <w:p>
+      <w:pPr>
+        <w:pStyle w:val="Testo2"/>
+        <w:numPr>
+          <w:ilvl w:val="0"/>
+          <w:numId w:val="1"/>
+        </w:numPr>
+        <w:spacing w:after="0"/>
       </w:pPr>
       <w:r>
         <w:t>Dispositivi sale visita</w:t>
@@ -384,6 +1620,9 @@
       <w:r>
         <w:t>PC Medico 1 e 2</w:t>
       </w:r>
+      <w:r>
+        <w:t xml:space="preserve"> (PC-PT)</w:t>
+      </w:r>
     </w:p>
     <w:p>
       <w:pPr>
@@ -392,6 +1631,7 @@
           <w:ilvl w:val="0"/>
           <w:numId w:val="1"/>
         </w:numPr>
+        <w:spacing w:after="0"/>
       </w:pPr>
       <w:r>
         <w:t>Dispositivi studio medico</w:t>
@@ -409,6 +1649,9 @@
       <w:r>
         <w:t>Server</w:t>
       </w:r>
+      <w:r>
+        <w:t xml:space="preserve"> (Server-PT)</w:t>
+      </w:r>
     </w:p>
     <w:p>
       <w:pPr>
@@ -422,6 +1665,9 @@
       <w:r>
         <w:t>Router</w:t>
       </w:r>
+      <w:r>
+        <w:t xml:space="preserve"> (Router-PT)</w:t>
+      </w:r>
     </w:p>
     <w:p>
       <w:pPr>
@@ -435,10 +1681,2622 @@
       <w:r>
         <w:t>Switch Studio Medico</w:t>
       </w:r>
+      <w:r>
+        <w:t xml:space="preserve"> (2950-24)</w:t>
+      </w:r>
+    </w:p>
+    <w:p>
+      <w:pPr>
+        <w:pStyle w:val="H2RelazioneSistemi"/>
+      </w:pPr>
+      <w:bookmarkStart w:id="5" w:name="_Toc191323621"/>
+      <w:r>
+        <w:t>Appunti e annotazioni:</w:t>
+      </w:r>
+      <w:bookmarkEnd w:id="5"/>
+    </w:p>
+    <w:p>
+      <w:pPr>
+        <w:pStyle w:val="Testo2"/>
+        <w:numPr>
+          <w:ilvl w:val="0"/>
+          <w:numId w:val="1"/>
+        </w:numPr>
+      </w:pPr>
+      <w:r>
+        <w:t>Dato che i macchinari devono poter essere spostati tra la palestra degli attrezzi e le sale dei corsi, si è scelto di considerare i macchinari come connessi alla rete in maniera wireless.</w:t>
+      </w:r>
+    </w:p>
+    <w:p>
+      <w:pPr>
+        <w:pStyle w:val="Testo2"/>
+        <w:numPr>
+          <w:ilvl w:val="0"/>
+          <w:numId w:val="1"/>
+        </w:numPr>
+      </w:pPr>
+      <w:r>
+        <w:lastRenderedPageBreak/>
+        <w:t>Nello primo piano di medicina, l'unica area che presenta dispositivi connessi alla rete è lo studio medico, dato che la traccia impone "Nelle sale avvengono le visite, mentre nello studio medico vengono redatti i referti medici".</w:t>
+      </w:r>
+    </w:p>
+    <w:p>
+      <w:pPr>
+        <w:pStyle w:val="Testo2"/>
+        <w:numPr>
+          <w:ilvl w:val="0"/>
+          <w:numId w:val="1"/>
+        </w:numPr>
+      </w:pPr>
+      <w:r>
+        <w:t>Inserimento all'interno dello studio medico di due PC per l'inserimento dei dati per le due sale visita e di un server che fornirà il servizio di archivio dei dati clinici e dei documenti delle visite, oltre che per gli altri servizi della palestra.</w:t>
+      </w:r>
+    </w:p>
+    <w:p>
+      <w:pPr>
+        <w:pStyle w:val="Testo2"/>
+        <w:numPr>
+          <w:ilvl w:val="1"/>
+          <w:numId w:val="1"/>
+        </w:numPr>
+      </w:pPr>
+      <w:r>
+        <w:t xml:space="preserve">È stata scelta proprio questa posizione per il server dato che lo studio medico innanzitutto è un'area più sicura e ristretta solamente ai membri dello staff. </w:t>
+      </w:r>
+      <w:r>
+        <w:t>Inoltre,</w:t>
+      </w:r>
+      <w:r>
+        <w:t xml:space="preserve"> si trova in una posizione fisicamente e logicamente centrale all'interno del sistema.</w:t>
+      </w:r>
+    </w:p>
+    <w:p>
+      <w:pPr>
+        <w:pStyle w:val="Testo2"/>
+        <w:numPr>
+          <w:ilvl w:val="0"/>
+          <w:numId w:val="1"/>
+        </w:numPr>
+      </w:pPr>
+      <w:r>
+        <w:t>Nel secondo piano ci sono le stanze per il trattamento estetico, SPA e magazzino. Delle prime due, l'unico collegamento che hanno con la rete è in realtà l'accettazione delle prenotazioni e l'archiviazione dei dati a esse riferiti. Questa reception sarà incorporata in quella del piano terra. Al secondo piano, perciò, non sono presenti dispositivi connessi alla rete.</w:t>
+      </w:r>
+    </w:p>
+    <w:p>
+      <w:pPr>
+        <w:pStyle w:val="H1RelazioneSistemi"/>
+      </w:pPr>
+      <w:bookmarkStart w:id="6" w:name="_Toc191323622"/>
+      <w:r>
+        <w:t>Tabella del subnetting</w:t>
+      </w:r>
+      <w:bookmarkEnd w:id="6"/>
+    </w:p>
+    <w:tbl>
+      <w:tblPr>
+        <w:tblStyle w:val="Grigliatabella"/>
+        <w:tblW w:w="0" w:type="auto"/>
+        <w:tblLook w:val="04A0" w:firstRow="1" w:lastRow="0" w:firstColumn="1" w:lastColumn="0" w:noHBand="0" w:noVBand="1"/>
+      </w:tblPr>
+      <w:tblGrid>
+        <w:gridCol w:w="421"/>
+        <w:gridCol w:w="1534"/>
+        <w:gridCol w:w="1535"/>
+        <w:gridCol w:w="1534"/>
+        <w:gridCol w:w="1535"/>
+        <w:gridCol w:w="1534"/>
+        <w:gridCol w:w="1535"/>
+      </w:tblGrid>
+      <w:tr>
+        <w:tc>
+          <w:tcPr>
+            <w:tcW w:w="421" w:type="dxa"/>
+          </w:tcPr>
+          <w:p>
+            <w:pPr>
+              <w:rPr>
+                <w:rFonts w:ascii="ADLaM Display" w:hAnsi="ADLaM Display" w:cs="ADLaM Display"/>
+                <w:b/>
+                <w:bCs/>
+                <w:sz w:val="18"/>
+                <w:szCs w:val="18"/>
+              </w:rPr>
+            </w:pPr>
+            <w:r>
+              <w:rPr>
+                <w:rFonts w:ascii="ADLaM Display" w:hAnsi="ADLaM Display" w:cs="ADLaM Display"/>
+                <w:b/>
+                <w:bCs/>
+                <w:sz w:val="18"/>
+                <w:szCs w:val="18"/>
+              </w:rPr>
+              <w:t>#</w:t>
+            </w:r>
+          </w:p>
+        </w:tc>
+        <w:tc>
+          <w:tcPr>
+            <w:tcW w:w="1534" w:type="dxa"/>
+          </w:tcPr>
+          <w:p>
+            <w:pPr>
+              <w:rPr>
+                <w:rFonts w:ascii="ADLaM Display" w:hAnsi="ADLaM Display" w:cs="ADLaM Display"/>
+                <w:b/>
+                <w:bCs/>
+                <w:sz w:val="18"/>
+                <w:szCs w:val="18"/>
+              </w:rPr>
+            </w:pPr>
+            <w:r>
+              <w:rPr>
+                <w:rFonts w:ascii="ADLaM Display" w:hAnsi="ADLaM Display" w:cs="ADLaM Display"/>
+                <w:b/>
+                <w:bCs/>
+                <w:sz w:val="18"/>
+                <w:szCs w:val="18"/>
+              </w:rPr>
+              <w:t>IP Rete</w:t>
+            </w:r>
+          </w:p>
+        </w:tc>
+        <w:tc>
+          <w:tcPr>
+            <w:tcW w:w="1535" w:type="dxa"/>
+          </w:tcPr>
+          <w:p>
+            <w:pPr>
+              <w:rPr>
+                <w:rFonts w:ascii="ADLaM Display" w:hAnsi="ADLaM Display" w:cs="ADLaM Display"/>
+                <w:b/>
+                <w:bCs/>
+                <w:sz w:val="18"/>
+                <w:szCs w:val="18"/>
+              </w:rPr>
+            </w:pPr>
+            <w:r>
+              <w:rPr>
+                <w:rFonts w:ascii="ADLaM Display" w:hAnsi="ADLaM Display" w:cs="ADLaM Display"/>
+                <w:b/>
+                <w:bCs/>
+                <w:sz w:val="18"/>
+                <w:szCs w:val="18"/>
+              </w:rPr>
+              <w:t>Sub. Mask</w:t>
+            </w:r>
+          </w:p>
+        </w:tc>
+        <w:tc>
+          <w:tcPr>
+            <w:tcW w:w="1534" w:type="dxa"/>
+          </w:tcPr>
+          <w:p>
+            <w:pPr>
+              <w:rPr>
+                <w:rFonts w:ascii="ADLaM Display" w:hAnsi="ADLaM Display" w:cs="ADLaM Display"/>
+                <w:b/>
+                <w:bCs/>
+                <w:sz w:val="18"/>
+                <w:szCs w:val="18"/>
+              </w:rPr>
+            </w:pPr>
+            <w:r>
+              <w:rPr>
+                <w:rFonts w:ascii="ADLaM Display" w:hAnsi="ADLaM Display" w:cs="ADLaM Display"/>
+                <w:b/>
+                <w:bCs/>
+                <w:sz w:val="18"/>
+                <w:szCs w:val="18"/>
+              </w:rPr>
+              <w:t>IP 1° Host</w:t>
+            </w:r>
+          </w:p>
+        </w:tc>
+        <w:tc>
+          <w:tcPr>
+            <w:tcW w:w="1535" w:type="dxa"/>
+          </w:tcPr>
+          <w:p>
+            <w:pPr>
+              <w:rPr>
+                <w:rFonts w:ascii="ADLaM Display" w:hAnsi="ADLaM Display" w:cs="ADLaM Display"/>
+                <w:b/>
+                <w:bCs/>
+                <w:sz w:val="18"/>
+                <w:szCs w:val="18"/>
+              </w:rPr>
+            </w:pPr>
+            <w:r>
+              <w:rPr>
+                <w:rFonts w:ascii="ADLaM Display" w:hAnsi="ADLaM Display" w:cs="ADLaM Display"/>
+                <w:b/>
+                <w:bCs/>
+                <w:sz w:val="18"/>
+                <w:szCs w:val="18"/>
+              </w:rPr>
+              <w:t>IP Ultimo Host</w:t>
+            </w:r>
+          </w:p>
+        </w:tc>
+        <w:tc>
+          <w:tcPr>
+            <w:tcW w:w="1534" w:type="dxa"/>
+          </w:tcPr>
+          <w:p>
+            <w:pPr>
+              <w:rPr>
+                <w:rFonts w:ascii="ADLaM Display" w:hAnsi="ADLaM Display" w:cs="ADLaM Display"/>
+                <w:b/>
+                <w:bCs/>
+                <w:sz w:val="18"/>
+                <w:szCs w:val="18"/>
+              </w:rPr>
+            </w:pPr>
+            <w:r>
+              <w:rPr>
+                <w:rFonts w:ascii="ADLaM Display" w:hAnsi="ADLaM Display" w:cs="ADLaM Display"/>
+                <w:b/>
+                <w:bCs/>
+                <w:sz w:val="18"/>
+                <w:szCs w:val="18"/>
+              </w:rPr>
+              <w:t>IP Broadcast</w:t>
+            </w:r>
+          </w:p>
+        </w:tc>
+        <w:tc>
+          <w:tcPr>
+            <w:tcW w:w="1535" w:type="dxa"/>
+          </w:tcPr>
+          <w:p>
+            <w:pPr>
+              <w:rPr>
+                <w:rFonts w:ascii="ADLaM Display" w:hAnsi="ADLaM Display" w:cs="ADLaM Display"/>
+                <w:b/>
+                <w:bCs/>
+                <w:sz w:val="18"/>
+                <w:szCs w:val="18"/>
+              </w:rPr>
+            </w:pPr>
+            <w:r>
+              <w:rPr>
+                <w:rFonts w:ascii="ADLaM Display" w:hAnsi="ADLaM Display" w:cs="ADLaM Display"/>
+                <w:b/>
+                <w:bCs/>
+                <w:sz w:val="18"/>
+                <w:szCs w:val="18"/>
+              </w:rPr>
+              <w:t xml:space="preserve">Def. </w:t>
+            </w:r>
+            <w:proofErr w:type="spellStart"/>
+            <w:r>
+              <w:rPr>
+                <w:rFonts w:ascii="ADLaM Display" w:hAnsi="ADLaM Display" w:cs="ADLaM Display"/>
+                <w:b/>
+                <w:bCs/>
+                <w:sz w:val="18"/>
+                <w:szCs w:val="18"/>
+              </w:rPr>
+              <w:t>Gat</w:t>
+            </w:r>
+            <w:proofErr w:type="spellEnd"/>
+            <w:r>
+              <w:rPr>
+                <w:rFonts w:ascii="ADLaM Display" w:hAnsi="ADLaM Display" w:cs="ADLaM Display"/>
+                <w:b/>
+                <w:bCs/>
+                <w:sz w:val="18"/>
+                <w:szCs w:val="18"/>
+              </w:rPr>
+              <w:t>.</w:t>
+            </w:r>
+          </w:p>
+        </w:tc>
+      </w:tr>
+      <w:tr>
+        <w:tc>
+          <w:tcPr>
+            <w:tcW w:w="421" w:type="dxa"/>
+          </w:tcPr>
+          <w:p>
+            <w:pPr>
+              <w:rPr>
+                <w:rFonts w:ascii="Cascadia Code" w:hAnsi="Cascadia Code"/>
+                <w:sz w:val="14"/>
+                <w:szCs w:val="14"/>
+              </w:rPr>
+            </w:pPr>
+            <w:r>
+              <w:rPr>
+                <w:rFonts w:ascii="Cascadia Code" w:hAnsi="Cascadia Code"/>
+                <w:sz w:val="14"/>
+                <w:szCs w:val="14"/>
+              </w:rPr>
+              <w:t>1</w:t>
+            </w:r>
+          </w:p>
+        </w:tc>
+        <w:tc>
+          <w:tcPr>
+            <w:tcW w:w="1534" w:type="dxa"/>
+          </w:tcPr>
+          <w:p>
+            <w:pPr>
+              <w:rPr>
+                <w:rFonts w:ascii="Cascadia Code" w:hAnsi="Cascadia Code"/>
+                <w:sz w:val="14"/>
+                <w:szCs w:val="14"/>
+              </w:rPr>
+            </w:pPr>
+            <w:r>
+              <w:rPr>
+                <w:rFonts w:ascii="Cascadia Code" w:hAnsi="Cascadia Code"/>
+                <w:sz w:val="14"/>
+                <w:szCs w:val="14"/>
+              </w:rPr>
+              <w:t>192.168.0.0/24</w:t>
+            </w:r>
+          </w:p>
+        </w:tc>
+        <w:tc>
+          <w:tcPr>
+            <w:tcW w:w="1535" w:type="dxa"/>
+          </w:tcPr>
+          <w:p>
+            <w:pPr>
+              <w:rPr>
+                <w:rFonts w:ascii="Cascadia Code" w:hAnsi="Cascadia Code"/>
+                <w:sz w:val="14"/>
+                <w:szCs w:val="14"/>
+              </w:rPr>
+            </w:pPr>
+            <w:r>
+              <w:rPr>
+                <w:rFonts w:ascii="Cascadia Code" w:hAnsi="Cascadia Code"/>
+                <w:sz w:val="14"/>
+                <w:szCs w:val="14"/>
+              </w:rPr>
+              <w:t>255.255.255.0</w:t>
+            </w:r>
+          </w:p>
+        </w:tc>
+        <w:tc>
+          <w:tcPr>
+            <w:tcW w:w="1534" w:type="dxa"/>
+          </w:tcPr>
+          <w:p>
+            <w:pPr>
+              <w:rPr>
+                <w:rFonts w:ascii="Cascadia Code" w:hAnsi="Cascadia Code"/>
+                <w:sz w:val="14"/>
+                <w:szCs w:val="14"/>
+              </w:rPr>
+            </w:pPr>
+            <w:r>
+              <w:rPr>
+                <w:rFonts w:ascii="Cascadia Code" w:hAnsi="Cascadia Code"/>
+                <w:sz w:val="14"/>
+                <w:szCs w:val="14"/>
+              </w:rPr>
+              <w:t>192.168.0.1/24</w:t>
+            </w:r>
+          </w:p>
+        </w:tc>
+        <w:tc>
+          <w:tcPr>
+            <w:tcW w:w="1535" w:type="dxa"/>
+          </w:tcPr>
+          <w:p>
+            <w:pPr>
+              <w:rPr>
+                <w:rFonts w:ascii="Cascadia Code" w:hAnsi="Cascadia Code"/>
+                <w:sz w:val="14"/>
+                <w:szCs w:val="14"/>
+              </w:rPr>
+            </w:pPr>
+            <w:r>
+              <w:rPr>
+                <w:rFonts w:ascii="Cascadia Code" w:hAnsi="Cascadia Code"/>
+                <w:sz w:val="14"/>
+                <w:szCs w:val="14"/>
+              </w:rPr>
+              <w:t>192.168.0.</w:t>
+            </w:r>
+            <w:r>
+              <w:rPr>
+                <w:rFonts w:ascii="Cascadia Code" w:hAnsi="Cascadia Code"/>
+                <w:sz w:val="14"/>
+                <w:szCs w:val="14"/>
+              </w:rPr>
+              <w:t>253/24</w:t>
+            </w:r>
+          </w:p>
+        </w:tc>
+        <w:tc>
+          <w:tcPr>
+            <w:tcW w:w="1534" w:type="dxa"/>
+          </w:tcPr>
+          <w:p>
+            <w:pPr>
+              <w:rPr>
+                <w:rFonts w:ascii="Cascadia Code" w:hAnsi="Cascadia Code"/>
+                <w:sz w:val="14"/>
+                <w:szCs w:val="14"/>
+              </w:rPr>
+            </w:pPr>
+            <w:r>
+              <w:rPr>
+                <w:rFonts w:ascii="Cascadia Code" w:hAnsi="Cascadia Code"/>
+                <w:sz w:val="14"/>
+                <w:szCs w:val="14"/>
+              </w:rPr>
+              <w:t>192.168.0.255/24</w:t>
+            </w:r>
+          </w:p>
+        </w:tc>
+        <w:tc>
+          <w:tcPr>
+            <w:tcW w:w="1535" w:type="dxa"/>
+          </w:tcPr>
+          <w:p>
+            <w:pPr>
+              <w:rPr>
+                <w:rFonts w:ascii="Cascadia Code" w:hAnsi="Cascadia Code"/>
+                <w:sz w:val="14"/>
+                <w:szCs w:val="14"/>
+              </w:rPr>
+            </w:pPr>
+            <w:r>
+              <w:rPr>
+                <w:rFonts w:ascii="Cascadia Code" w:hAnsi="Cascadia Code"/>
+                <w:sz w:val="14"/>
+                <w:szCs w:val="14"/>
+              </w:rPr>
+              <w:t>192.168.0.254/24</w:t>
+            </w:r>
+          </w:p>
+        </w:tc>
+      </w:tr>
+    </w:tbl>
+    <w:p>
+      <w:pPr>
+        <w:pStyle w:val="H2RelazioneSistemi"/>
+      </w:pPr>
+      <w:bookmarkStart w:id="7" w:name="_Toc191323623"/>
+      <w:r>
+        <w:t>Appunti e annotazioni:</w:t>
+      </w:r>
+      <w:bookmarkEnd w:id="7"/>
+    </w:p>
+    <w:p>
+      <w:pPr>
+        <w:pStyle w:val="Testo2"/>
+        <w:numPr>
+          <w:ilvl w:val="0"/>
+          <w:numId w:val="1"/>
+        </w:numPr>
+      </w:pPr>
+      <w:r>
+        <w:t>Dato che si tratta di una rete interna ad un edificio, in cui gli unici dispositivi di numero variabile sono i macchinari della palestra, che difficilmente saranno più di 200, è più che sufficiente una rete di tipo C (256 IP) per tutta la struttura.</w:t>
+      </w:r>
+    </w:p>
+    <w:p>
+      <w:pPr>
+        <w:pStyle w:val="Testo2"/>
+        <w:numPr>
+          <w:ilvl w:val="0"/>
+          <w:numId w:val="1"/>
+        </w:numPr>
+      </w:pPr>
+      <w:r>
+        <w:t>Dato che la rete è interna, non è necessario effettuare subnetting.</w:t>
+      </w:r>
+    </w:p>
+    <w:p>
+      <w:r>
+        <w:br w:type="page"/>
+      </w:r>
+    </w:p>
+    <w:p>
+      <w:pPr>
+        <w:pStyle w:val="H1RelazioneSistemi"/>
+      </w:pPr>
+      <w:bookmarkStart w:id="8" w:name="_Toc191323624"/>
+      <w:r>
+        <w:lastRenderedPageBreak/>
+        <w:t>Piano di indirizzamento</w:t>
+      </w:r>
+      <w:bookmarkEnd w:id="8"/>
+    </w:p>
+    <w:tbl>
+      <w:tblPr>
+        <w:tblStyle w:val="Grigliatabella"/>
+        <w:tblW w:w="0" w:type="auto"/>
+        <w:jc w:val="center"/>
+        <w:tblLook w:val="04A0" w:firstRow="1" w:lastRow="0" w:firstColumn="1" w:lastColumn="0" w:noHBand="0" w:noVBand="1"/>
+      </w:tblPr>
+      <w:tblGrid>
+        <w:gridCol w:w="1899"/>
+        <w:gridCol w:w="26"/>
+        <w:gridCol w:w="1880"/>
+        <w:gridCol w:w="46"/>
+        <w:gridCol w:w="1925"/>
+        <w:gridCol w:w="38"/>
+        <w:gridCol w:w="1888"/>
+        <w:gridCol w:w="19"/>
+        <w:gridCol w:w="1907"/>
+      </w:tblGrid>
+      <w:tr>
+        <w:trPr>
+          <w:jc w:val="center"/>
+        </w:trPr>
+        <w:tc>
+          <w:tcPr>
+            <w:tcW w:w="1899" w:type="dxa"/>
+            <w:shd w:val="clear" w:color="auto" w:fill="FF7518"/>
+          </w:tcPr>
+          <w:p>
+            <w:pPr>
+              <w:jc w:val="center"/>
+              <w:rPr>
+                <w:rFonts w:ascii="ADLaM Display" w:hAnsi="ADLaM Display" w:cs="ADLaM Display"/>
+                <w:b/>
+                <w:bCs/>
+              </w:rPr>
+            </w:pPr>
+            <w:r>
+              <w:rPr>
+                <w:rFonts w:ascii="ADLaM Display" w:hAnsi="ADLaM Display" w:cs="ADLaM Display"/>
+                <w:b/>
+                <w:bCs/>
+              </w:rPr>
+              <w:t>Dispositivo</w:t>
+            </w:r>
+          </w:p>
+        </w:tc>
+        <w:tc>
+          <w:tcPr>
+            <w:tcW w:w="1906" w:type="dxa"/>
+            <w:gridSpan w:val="2"/>
+            <w:shd w:val="clear" w:color="auto" w:fill="FF7518"/>
+          </w:tcPr>
+          <w:p>
+            <w:pPr>
+              <w:jc w:val="center"/>
+              <w:rPr>
+                <w:rFonts w:ascii="ADLaM Display" w:hAnsi="ADLaM Display" w:cs="ADLaM Display"/>
+                <w:b/>
+                <w:bCs/>
+              </w:rPr>
+            </w:pPr>
+            <w:r>
+              <w:rPr>
+                <w:rFonts w:ascii="ADLaM Display" w:hAnsi="ADLaM Display" w:cs="ADLaM Display"/>
+                <w:b/>
+                <w:bCs/>
+              </w:rPr>
+              <w:t>Interfaccia</w:t>
+            </w:r>
+          </w:p>
+        </w:tc>
+        <w:tc>
+          <w:tcPr>
+            <w:tcW w:w="2009" w:type="dxa"/>
+            <w:gridSpan w:val="3"/>
+            <w:shd w:val="clear" w:color="auto" w:fill="FF7518"/>
+          </w:tcPr>
+          <w:p>
+            <w:pPr>
+              <w:jc w:val="center"/>
+              <w:rPr>
+                <w:rFonts w:ascii="ADLaM Display" w:hAnsi="ADLaM Display" w:cs="ADLaM Display"/>
+                <w:b/>
+                <w:bCs/>
+              </w:rPr>
+            </w:pPr>
+            <w:r>
+              <w:rPr>
+                <w:rFonts w:ascii="ADLaM Display" w:hAnsi="ADLaM Display" w:cs="ADLaM Display"/>
+                <w:b/>
+                <w:bCs/>
+              </w:rPr>
+              <w:t>IP Assegnato</w:t>
+            </w:r>
+          </w:p>
+        </w:tc>
+        <w:tc>
+          <w:tcPr>
+            <w:tcW w:w="1907" w:type="dxa"/>
+            <w:gridSpan w:val="2"/>
+            <w:shd w:val="clear" w:color="auto" w:fill="FF7518"/>
+          </w:tcPr>
+          <w:p>
+            <w:pPr>
+              <w:jc w:val="center"/>
+              <w:rPr>
+                <w:rFonts w:ascii="ADLaM Display" w:hAnsi="ADLaM Display" w:cs="ADLaM Display"/>
+                <w:b/>
+                <w:bCs/>
+              </w:rPr>
+            </w:pPr>
+            <w:r>
+              <w:rPr>
+                <w:rFonts w:ascii="ADLaM Display" w:hAnsi="ADLaM Display" w:cs="ADLaM Display"/>
+                <w:b/>
+                <w:bCs/>
+              </w:rPr>
+              <w:t>Subnet Mask</w:t>
+            </w:r>
+          </w:p>
+        </w:tc>
+        <w:tc>
+          <w:tcPr>
+            <w:tcW w:w="1907" w:type="dxa"/>
+            <w:shd w:val="clear" w:color="auto" w:fill="FF7518"/>
+          </w:tcPr>
+          <w:p>
+            <w:pPr>
+              <w:jc w:val="center"/>
+              <w:rPr>
+                <w:rFonts w:ascii="ADLaM Display" w:hAnsi="ADLaM Display" w:cs="ADLaM Display"/>
+                <w:b/>
+                <w:bCs/>
+              </w:rPr>
+            </w:pPr>
+            <w:r>
+              <w:rPr>
+                <w:rFonts w:ascii="ADLaM Display" w:hAnsi="ADLaM Display" w:cs="ADLaM Display"/>
+                <w:b/>
+                <w:bCs/>
+              </w:rPr>
+              <w:t>Def. Gateway</w:t>
+            </w:r>
+          </w:p>
+        </w:tc>
+      </w:tr>
+      <w:tr>
+        <w:trPr>
+          <w:jc w:val="center"/>
+        </w:trPr>
+        <w:tc>
+          <w:tcPr>
+            <w:tcW w:w="9628" w:type="dxa"/>
+            <w:gridSpan w:val="9"/>
+            <w:shd w:val="clear" w:color="auto" w:fill="C1E4F5" w:themeFill="accent1" w:themeFillTint="33"/>
+          </w:tcPr>
+          <w:p>
+            <w:pPr>
+              <w:jc w:val="center"/>
+              <w:rPr>
+                <w:rFonts w:ascii="Cascadia Code" w:hAnsi="Cascadia Code"/>
+              </w:rPr>
+            </w:pPr>
+            <w:r>
+              <w:rPr>
+                <w:rFonts w:ascii="Cascadia Code" w:hAnsi="Cascadia Code"/>
+              </w:rPr>
+              <w:t>PIANO TERRA (Palestra &amp; Reception)</w:t>
+            </w:r>
+          </w:p>
+        </w:tc>
+      </w:tr>
+      <w:tr>
+        <w:trPr>
+          <w:jc w:val="center"/>
+        </w:trPr>
+        <w:tc>
+          <w:tcPr>
+            <w:tcW w:w="1899" w:type="dxa"/>
+            <w:shd w:val="clear" w:color="auto" w:fill="DAE9F7" w:themeFill="text2" w:themeFillTint="1A"/>
+          </w:tcPr>
+          <w:p>
+            <w:pPr>
+              <w:jc w:val="center"/>
+              <w:rPr>
+                <w:rFonts w:ascii="Cascadia Code" w:hAnsi="Cascadia Code"/>
+                <w:sz w:val="18"/>
+                <w:szCs w:val="18"/>
+              </w:rPr>
+            </w:pPr>
+            <w:r>
+              <w:rPr>
+                <w:rFonts w:ascii="Cascadia Code" w:hAnsi="Cascadia Code"/>
+                <w:sz w:val="18"/>
+                <w:szCs w:val="18"/>
+              </w:rPr>
+              <w:t>PC Reception</w:t>
+            </w:r>
+          </w:p>
+        </w:tc>
+        <w:tc>
+          <w:tcPr>
+            <w:tcW w:w="1906" w:type="dxa"/>
+            <w:gridSpan w:val="2"/>
+            <w:shd w:val="clear" w:color="auto" w:fill="DAE9F7" w:themeFill="text2" w:themeFillTint="1A"/>
+          </w:tcPr>
+          <w:p>
+            <w:pPr>
+              <w:jc w:val="center"/>
+              <w:rPr>
+                <w:rFonts w:ascii="Cascadia Code" w:hAnsi="Cascadia Code"/>
+                <w:sz w:val="18"/>
+                <w:szCs w:val="18"/>
+              </w:rPr>
+            </w:pPr>
+            <w:r>
+              <w:rPr>
+                <w:rFonts w:ascii="Cascadia Code" w:hAnsi="Cascadia Code"/>
+                <w:sz w:val="18"/>
+                <w:szCs w:val="18"/>
+              </w:rPr>
+              <w:t>FastEthernet0 (Fa0/0)</w:t>
+            </w:r>
+          </w:p>
+        </w:tc>
+        <w:tc>
+          <w:tcPr>
+            <w:tcW w:w="2009" w:type="dxa"/>
+            <w:gridSpan w:val="3"/>
+            <w:shd w:val="clear" w:color="auto" w:fill="DAE9F7" w:themeFill="text2" w:themeFillTint="1A"/>
+          </w:tcPr>
+          <w:p>
+            <w:pPr>
+              <w:jc w:val="center"/>
+              <w:rPr>
+                <w:rFonts w:ascii="Cascadia Code" w:hAnsi="Cascadia Code"/>
+                <w:sz w:val="18"/>
+                <w:szCs w:val="18"/>
+              </w:rPr>
+            </w:pPr>
+            <w:r>
+              <w:rPr>
+                <w:rFonts w:ascii="Cascadia Code" w:hAnsi="Cascadia Code"/>
+                <w:sz w:val="18"/>
+                <w:szCs w:val="18"/>
+              </w:rPr>
+              <w:t>192.168.0.16/24</w:t>
+            </w:r>
+          </w:p>
+        </w:tc>
+        <w:tc>
+          <w:tcPr>
+            <w:tcW w:w="1907" w:type="dxa"/>
+            <w:gridSpan w:val="2"/>
+            <w:shd w:val="clear" w:color="auto" w:fill="DAE9F7" w:themeFill="text2" w:themeFillTint="1A"/>
+          </w:tcPr>
+          <w:p>
+            <w:pPr>
+              <w:jc w:val="center"/>
+              <w:rPr>
+                <w:rFonts w:ascii="Cascadia Code" w:hAnsi="Cascadia Code"/>
+                <w:sz w:val="18"/>
+                <w:szCs w:val="18"/>
+              </w:rPr>
+            </w:pPr>
+            <w:r>
+              <w:rPr>
+                <w:rFonts w:ascii="Cascadia Code" w:hAnsi="Cascadia Code"/>
+                <w:sz w:val="18"/>
+                <w:szCs w:val="18"/>
+              </w:rPr>
+              <w:t>255.255.255.0</w:t>
+            </w:r>
+          </w:p>
+        </w:tc>
+        <w:tc>
+          <w:tcPr>
+            <w:tcW w:w="1907" w:type="dxa"/>
+            <w:shd w:val="clear" w:color="auto" w:fill="DAE9F7" w:themeFill="text2" w:themeFillTint="1A"/>
+          </w:tcPr>
+          <w:p>
+            <w:pPr>
+              <w:jc w:val="center"/>
+              <w:rPr>
+                <w:rFonts w:ascii="Cascadia Code" w:hAnsi="Cascadia Code"/>
+                <w:sz w:val="18"/>
+                <w:szCs w:val="18"/>
+              </w:rPr>
+            </w:pPr>
+            <w:r>
+              <w:rPr>
+                <w:rFonts w:ascii="Cascadia Code" w:hAnsi="Cascadia Code"/>
+                <w:sz w:val="18"/>
+                <w:szCs w:val="18"/>
+              </w:rPr>
+              <w:t>192.168.0.254</w:t>
+            </w:r>
+          </w:p>
+        </w:tc>
+      </w:tr>
+      <w:tr>
+        <w:trPr>
+          <w:jc w:val="center"/>
+        </w:trPr>
+        <w:tc>
+          <w:tcPr>
+            <w:tcW w:w="1899" w:type="dxa"/>
+            <w:shd w:val="clear" w:color="auto" w:fill="DAE9F7" w:themeFill="text2" w:themeFillTint="1A"/>
+          </w:tcPr>
+          <w:p>
+            <w:pPr>
+              <w:jc w:val="center"/>
+              <w:rPr>
+                <w:rFonts w:ascii="Cascadia Code" w:hAnsi="Cascadia Code"/>
+                <w:sz w:val="18"/>
+                <w:szCs w:val="18"/>
+              </w:rPr>
+            </w:pPr>
+            <w:r>
+              <w:rPr>
+                <w:rFonts w:ascii="Cascadia Code" w:hAnsi="Cascadia Code"/>
+                <w:sz w:val="18"/>
+                <w:szCs w:val="18"/>
+              </w:rPr>
+              <w:t>Stampante Recep.</w:t>
+            </w:r>
+          </w:p>
+        </w:tc>
+        <w:tc>
+          <w:tcPr>
+            <w:tcW w:w="1906" w:type="dxa"/>
+            <w:gridSpan w:val="2"/>
+            <w:shd w:val="clear" w:color="auto" w:fill="DAE9F7" w:themeFill="text2" w:themeFillTint="1A"/>
+          </w:tcPr>
+          <w:p>
+            <w:pPr>
+              <w:jc w:val="center"/>
+              <w:rPr>
+                <w:rFonts w:ascii="Cascadia Code" w:hAnsi="Cascadia Code"/>
+                <w:sz w:val="18"/>
+                <w:szCs w:val="18"/>
+              </w:rPr>
+            </w:pPr>
+            <w:r>
+              <w:rPr>
+                <w:rFonts w:ascii="Cascadia Code" w:hAnsi="Cascadia Code"/>
+                <w:sz w:val="18"/>
+                <w:szCs w:val="18"/>
+              </w:rPr>
+              <w:t>FastEthernet0 (0)</w:t>
+            </w:r>
+          </w:p>
+        </w:tc>
+        <w:tc>
+          <w:tcPr>
+            <w:tcW w:w="2009" w:type="dxa"/>
+            <w:gridSpan w:val="3"/>
+            <w:shd w:val="clear" w:color="auto" w:fill="DAE9F7" w:themeFill="text2" w:themeFillTint="1A"/>
+          </w:tcPr>
+          <w:p>
+            <w:pPr>
+              <w:jc w:val="center"/>
+              <w:rPr>
+                <w:rFonts w:ascii="Cascadia Code" w:hAnsi="Cascadia Code"/>
+                <w:sz w:val="18"/>
+                <w:szCs w:val="18"/>
+              </w:rPr>
+            </w:pPr>
+            <w:r>
+              <w:rPr>
+                <w:rFonts w:ascii="Cascadia Code" w:hAnsi="Cascadia Code"/>
+                <w:sz w:val="18"/>
+                <w:szCs w:val="18"/>
+              </w:rPr>
+              <w:t>192.168.0.17/24</w:t>
+            </w:r>
+          </w:p>
+        </w:tc>
+        <w:tc>
+          <w:tcPr>
+            <w:tcW w:w="1907" w:type="dxa"/>
+            <w:gridSpan w:val="2"/>
+            <w:shd w:val="clear" w:color="auto" w:fill="DAE9F7" w:themeFill="text2" w:themeFillTint="1A"/>
+          </w:tcPr>
+          <w:p>
+            <w:pPr>
+              <w:jc w:val="center"/>
+              <w:rPr>
+                <w:rFonts w:ascii="Cascadia Code" w:hAnsi="Cascadia Code"/>
+                <w:sz w:val="18"/>
+                <w:szCs w:val="18"/>
+              </w:rPr>
+            </w:pPr>
+            <w:r>
+              <w:rPr>
+                <w:rFonts w:ascii="Cascadia Code" w:hAnsi="Cascadia Code"/>
+                <w:sz w:val="18"/>
+                <w:szCs w:val="18"/>
+              </w:rPr>
+              <w:t>255.255.255.0</w:t>
+            </w:r>
+          </w:p>
+        </w:tc>
+        <w:tc>
+          <w:tcPr>
+            <w:tcW w:w="1907" w:type="dxa"/>
+            <w:shd w:val="clear" w:color="auto" w:fill="DAE9F7" w:themeFill="text2" w:themeFillTint="1A"/>
+          </w:tcPr>
+          <w:p>
+            <w:pPr>
+              <w:jc w:val="center"/>
+              <w:rPr>
+                <w:rFonts w:ascii="Cascadia Code" w:hAnsi="Cascadia Code"/>
+                <w:sz w:val="18"/>
+                <w:szCs w:val="18"/>
+              </w:rPr>
+            </w:pPr>
+            <w:r>
+              <w:rPr>
+                <w:rFonts w:ascii="Cascadia Code" w:hAnsi="Cascadia Code"/>
+                <w:sz w:val="18"/>
+                <w:szCs w:val="18"/>
+              </w:rPr>
+              <w:t>192.168.0.254</w:t>
+            </w:r>
+          </w:p>
+        </w:tc>
+      </w:tr>
+      <w:tr>
+        <w:trPr>
+          <w:jc w:val="center"/>
+        </w:trPr>
+        <w:tc>
+          <w:tcPr>
+            <w:tcW w:w="1899" w:type="dxa"/>
+            <w:shd w:val="clear" w:color="auto" w:fill="DAE9F7" w:themeFill="text2" w:themeFillTint="1A"/>
+          </w:tcPr>
+          <w:p>
+            <w:pPr>
+              <w:jc w:val="center"/>
+              <w:rPr>
+                <w:rFonts w:ascii="Cascadia Code" w:hAnsi="Cascadia Code"/>
+                <w:sz w:val="18"/>
+                <w:szCs w:val="18"/>
+              </w:rPr>
+            </w:pPr>
+            <w:r>
+              <w:rPr>
+                <w:rFonts w:ascii="Cascadia Code" w:hAnsi="Cascadia Code"/>
+                <w:sz w:val="18"/>
+                <w:szCs w:val="18"/>
+              </w:rPr>
+              <w:t>Fax Reception</w:t>
+            </w:r>
+          </w:p>
+        </w:tc>
+        <w:tc>
+          <w:tcPr>
+            <w:tcW w:w="1906" w:type="dxa"/>
+            <w:gridSpan w:val="2"/>
+            <w:shd w:val="clear" w:color="auto" w:fill="DAE9F7" w:themeFill="text2" w:themeFillTint="1A"/>
+          </w:tcPr>
+          <w:p>
+            <w:pPr>
+              <w:jc w:val="center"/>
+              <w:rPr>
+                <w:rFonts w:ascii="Cascadia Code" w:hAnsi="Cascadia Code"/>
+                <w:sz w:val="18"/>
+                <w:szCs w:val="18"/>
+              </w:rPr>
+            </w:pPr>
+            <w:r>
+              <w:rPr>
+                <w:rFonts w:ascii="Cascadia Code" w:hAnsi="Cascadia Code"/>
+                <w:sz w:val="18"/>
+                <w:szCs w:val="18"/>
+              </w:rPr>
+              <w:t>FastEthernet0 (0)</w:t>
+            </w:r>
+          </w:p>
+        </w:tc>
+        <w:tc>
+          <w:tcPr>
+            <w:tcW w:w="2009" w:type="dxa"/>
+            <w:gridSpan w:val="3"/>
+            <w:shd w:val="clear" w:color="auto" w:fill="DAE9F7" w:themeFill="text2" w:themeFillTint="1A"/>
+          </w:tcPr>
+          <w:p>
+            <w:pPr>
+              <w:jc w:val="center"/>
+              <w:rPr>
+                <w:rFonts w:ascii="Cascadia Code" w:hAnsi="Cascadia Code"/>
+                <w:sz w:val="18"/>
+                <w:szCs w:val="18"/>
+              </w:rPr>
+            </w:pPr>
+            <w:r>
+              <w:rPr>
+                <w:rFonts w:ascii="Cascadia Code" w:hAnsi="Cascadia Code"/>
+                <w:sz w:val="18"/>
+                <w:szCs w:val="18"/>
+              </w:rPr>
+              <w:t>192.168.0.18/24</w:t>
+            </w:r>
+          </w:p>
+        </w:tc>
+        <w:tc>
+          <w:tcPr>
+            <w:tcW w:w="1907" w:type="dxa"/>
+            <w:gridSpan w:val="2"/>
+            <w:shd w:val="clear" w:color="auto" w:fill="DAE9F7" w:themeFill="text2" w:themeFillTint="1A"/>
+          </w:tcPr>
+          <w:p>
+            <w:pPr>
+              <w:jc w:val="center"/>
+              <w:rPr>
+                <w:rFonts w:ascii="Cascadia Code" w:hAnsi="Cascadia Code"/>
+                <w:sz w:val="18"/>
+                <w:szCs w:val="18"/>
+              </w:rPr>
+            </w:pPr>
+            <w:r>
+              <w:rPr>
+                <w:rFonts w:ascii="Cascadia Code" w:hAnsi="Cascadia Code"/>
+                <w:sz w:val="18"/>
+                <w:szCs w:val="18"/>
+              </w:rPr>
+              <w:t>255.255.255.0</w:t>
+            </w:r>
+          </w:p>
+        </w:tc>
+        <w:tc>
+          <w:tcPr>
+            <w:tcW w:w="1907" w:type="dxa"/>
+            <w:shd w:val="clear" w:color="auto" w:fill="DAE9F7" w:themeFill="text2" w:themeFillTint="1A"/>
+          </w:tcPr>
+          <w:p>
+            <w:pPr>
+              <w:jc w:val="center"/>
+              <w:rPr>
+                <w:rFonts w:ascii="Cascadia Code" w:hAnsi="Cascadia Code"/>
+                <w:sz w:val="18"/>
+                <w:szCs w:val="18"/>
+              </w:rPr>
+            </w:pPr>
+            <w:r>
+              <w:rPr>
+                <w:rFonts w:ascii="Cascadia Code" w:hAnsi="Cascadia Code"/>
+                <w:sz w:val="18"/>
+                <w:szCs w:val="18"/>
+              </w:rPr>
+              <w:t>192.168.0.254</w:t>
+            </w:r>
+          </w:p>
+        </w:tc>
+      </w:tr>
+      <w:tr>
+        <w:trPr>
+          <w:jc w:val="center"/>
+        </w:trPr>
+        <w:tc>
+          <w:tcPr>
+            <w:tcW w:w="1899" w:type="dxa"/>
+            <w:shd w:val="clear" w:color="auto" w:fill="DAE9F7" w:themeFill="text2" w:themeFillTint="1A"/>
+          </w:tcPr>
+          <w:p>
+            <w:pPr>
+              <w:jc w:val="center"/>
+              <w:rPr>
+                <w:rFonts w:ascii="Cascadia Code" w:hAnsi="Cascadia Code"/>
+                <w:sz w:val="18"/>
+                <w:szCs w:val="18"/>
+              </w:rPr>
+            </w:pPr>
+            <w:r>
+              <w:rPr>
+                <w:rFonts w:ascii="Cascadia Code" w:hAnsi="Cascadia Code"/>
+                <w:sz w:val="18"/>
+                <w:szCs w:val="18"/>
+              </w:rPr>
+              <w:t>Macchinari Palestra 1-5</w:t>
+            </w:r>
+          </w:p>
+        </w:tc>
+        <w:tc>
+          <w:tcPr>
+            <w:tcW w:w="1906" w:type="dxa"/>
+            <w:gridSpan w:val="2"/>
+            <w:shd w:val="clear" w:color="auto" w:fill="DAE9F7" w:themeFill="text2" w:themeFillTint="1A"/>
+          </w:tcPr>
+          <w:p>
+            <w:pPr>
+              <w:jc w:val="center"/>
+              <w:rPr>
+                <w:rFonts w:ascii="Cascadia Code" w:hAnsi="Cascadia Code"/>
+                <w:sz w:val="18"/>
+                <w:szCs w:val="18"/>
+              </w:rPr>
+            </w:pPr>
+            <w:r>
+              <w:rPr>
+                <w:rFonts w:ascii="Cascadia Code" w:hAnsi="Cascadia Code"/>
+                <w:sz w:val="18"/>
+                <w:szCs w:val="18"/>
+              </w:rPr>
+              <w:t>Wireless0</w:t>
+            </w:r>
+          </w:p>
+        </w:tc>
+        <w:tc>
+          <w:tcPr>
+            <w:tcW w:w="2009" w:type="dxa"/>
+            <w:gridSpan w:val="3"/>
+            <w:shd w:val="clear" w:color="auto" w:fill="DAE9F7" w:themeFill="text2" w:themeFillTint="1A"/>
+          </w:tcPr>
+          <w:p>
+            <w:pPr>
+              <w:jc w:val="center"/>
+              <w:rPr>
+                <w:rFonts w:ascii="Cascadia Code" w:hAnsi="Cascadia Code"/>
+                <w:sz w:val="18"/>
+                <w:szCs w:val="18"/>
+              </w:rPr>
+            </w:pPr>
+            <w:r>
+              <w:rPr>
+                <w:rFonts w:ascii="Cascadia Code" w:hAnsi="Cascadia Code"/>
+                <w:sz w:val="18"/>
+                <w:szCs w:val="18"/>
+              </w:rPr>
+              <w:t>DHCP (192.168.0.32/24 -&gt; 192.168.0.253/24)</w:t>
+            </w:r>
+          </w:p>
+        </w:tc>
+        <w:tc>
+          <w:tcPr>
+            <w:tcW w:w="1907" w:type="dxa"/>
+            <w:gridSpan w:val="2"/>
+            <w:shd w:val="clear" w:color="auto" w:fill="DAE9F7" w:themeFill="text2" w:themeFillTint="1A"/>
+          </w:tcPr>
+          <w:p>
+            <w:pPr>
+              <w:jc w:val="center"/>
+              <w:rPr>
+                <w:rFonts w:ascii="Cascadia Code" w:hAnsi="Cascadia Code"/>
+                <w:sz w:val="18"/>
+                <w:szCs w:val="18"/>
+              </w:rPr>
+            </w:pPr>
+            <w:r>
+              <w:rPr>
+                <w:rFonts w:ascii="Cascadia Code" w:hAnsi="Cascadia Code"/>
+                <w:sz w:val="18"/>
+                <w:szCs w:val="18"/>
+              </w:rPr>
+              <w:t>255.255.255.0</w:t>
+            </w:r>
+          </w:p>
+        </w:tc>
+        <w:tc>
+          <w:tcPr>
+            <w:tcW w:w="1907" w:type="dxa"/>
+            <w:shd w:val="clear" w:color="auto" w:fill="DAE9F7" w:themeFill="text2" w:themeFillTint="1A"/>
+          </w:tcPr>
+          <w:p>
+            <w:pPr>
+              <w:jc w:val="center"/>
+              <w:rPr>
+                <w:rFonts w:ascii="Cascadia Code" w:hAnsi="Cascadia Code"/>
+                <w:sz w:val="18"/>
+                <w:szCs w:val="18"/>
+              </w:rPr>
+            </w:pPr>
+            <w:r>
+              <w:rPr>
+                <w:rFonts w:ascii="Cascadia Code" w:hAnsi="Cascadia Code"/>
+                <w:sz w:val="18"/>
+                <w:szCs w:val="18"/>
+              </w:rPr>
+              <w:t>192.168.0.254</w:t>
+            </w:r>
+          </w:p>
+        </w:tc>
+      </w:tr>
+      <w:tr>
+        <w:trPr>
+          <w:jc w:val="center"/>
+        </w:trPr>
+        <w:tc>
+          <w:tcPr>
+            <w:tcW w:w="9628" w:type="dxa"/>
+            <w:gridSpan w:val="9"/>
+            <w:shd w:val="clear" w:color="auto" w:fill="C1E4F5" w:themeFill="accent1" w:themeFillTint="33"/>
+          </w:tcPr>
+          <w:p>
+            <w:pPr>
+              <w:jc w:val="center"/>
+              <w:rPr>
+                <w:rFonts w:ascii="Cascadia Code" w:hAnsi="Cascadia Code"/>
+                <w:sz w:val="18"/>
+                <w:szCs w:val="18"/>
+              </w:rPr>
+            </w:pPr>
+            <w:r>
+              <w:rPr>
+                <w:rFonts w:ascii="Cascadia Code" w:hAnsi="Cascadia Code"/>
+              </w:rPr>
+              <w:t>PRIMO PIANO (Medicina sportiva)</w:t>
+            </w:r>
+          </w:p>
+        </w:tc>
+      </w:tr>
+      <w:tr>
+        <w:trPr>
+          <w:jc w:val="center"/>
+        </w:trPr>
+        <w:tc>
+          <w:tcPr>
+            <w:tcW w:w="1925" w:type="dxa"/>
+            <w:gridSpan w:val="2"/>
+            <w:shd w:val="clear" w:color="auto" w:fill="DAE9F7" w:themeFill="text2" w:themeFillTint="1A"/>
+          </w:tcPr>
+          <w:p>
+            <w:pPr>
+              <w:jc w:val="center"/>
+              <w:rPr>
+                <w:rFonts w:ascii="Cascadia Code" w:hAnsi="Cascadia Code"/>
+                <w:sz w:val="18"/>
+                <w:szCs w:val="18"/>
+              </w:rPr>
+            </w:pPr>
+            <w:r>
+              <w:rPr>
+                <w:rFonts w:ascii="Cascadia Code" w:hAnsi="Cascadia Code"/>
+                <w:sz w:val="18"/>
+                <w:szCs w:val="18"/>
+              </w:rPr>
+              <w:t>Server</w:t>
+            </w:r>
+          </w:p>
+        </w:tc>
+        <w:tc>
+          <w:tcPr>
+            <w:tcW w:w="1926" w:type="dxa"/>
+            <w:gridSpan w:val="2"/>
+            <w:shd w:val="clear" w:color="auto" w:fill="DAE9F7" w:themeFill="text2" w:themeFillTint="1A"/>
+          </w:tcPr>
+          <w:p>
+            <w:pPr>
+              <w:jc w:val="center"/>
+              <w:rPr>
+                <w:rFonts w:ascii="Cascadia Code" w:hAnsi="Cascadia Code"/>
+                <w:sz w:val="18"/>
+                <w:szCs w:val="18"/>
+              </w:rPr>
+            </w:pPr>
+            <w:r>
+              <w:rPr>
+                <w:rFonts w:ascii="Cascadia Code" w:hAnsi="Cascadia Code"/>
+                <w:sz w:val="18"/>
+                <w:szCs w:val="18"/>
+              </w:rPr>
+              <w:t>FastEthernet</w:t>
+            </w:r>
+            <w:r>
+              <w:rPr>
+                <w:rFonts w:ascii="Cascadia Code" w:hAnsi="Cascadia Code"/>
+                <w:sz w:val="18"/>
+                <w:szCs w:val="18"/>
+              </w:rPr>
+              <w:t>0 (Fa0)</w:t>
+            </w:r>
+          </w:p>
+        </w:tc>
+        <w:tc>
+          <w:tcPr>
+            <w:tcW w:w="1925" w:type="dxa"/>
+            <w:shd w:val="clear" w:color="auto" w:fill="DAE9F7" w:themeFill="text2" w:themeFillTint="1A"/>
+          </w:tcPr>
+          <w:p>
+            <w:pPr>
+              <w:jc w:val="center"/>
+              <w:rPr>
+                <w:rFonts w:ascii="Cascadia Code" w:hAnsi="Cascadia Code"/>
+                <w:sz w:val="18"/>
+                <w:szCs w:val="18"/>
+              </w:rPr>
+            </w:pPr>
+            <w:r>
+              <w:rPr>
+                <w:rFonts w:ascii="Cascadia Code" w:hAnsi="Cascadia Code"/>
+                <w:sz w:val="18"/>
+                <w:szCs w:val="18"/>
+              </w:rPr>
+              <w:t>192.168.0.1/24</w:t>
+            </w:r>
+          </w:p>
+        </w:tc>
+        <w:tc>
+          <w:tcPr>
+            <w:tcW w:w="1926" w:type="dxa"/>
+            <w:gridSpan w:val="2"/>
+            <w:shd w:val="clear" w:color="auto" w:fill="DAE9F7" w:themeFill="text2" w:themeFillTint="1A"/>
+          </w:tcPr>
+          <w:p>
+            <w:pPr>
+              <w:jc w:val="center"/>
+              <w:rPr>
+                <w:rFonts w:ascii="Cascadia Code" w:hAnsi="Cascadia Code"/>
+                <w:sz w:val="18"/>
+                <w:szCs w:val="18"/>
+              </w:rPr>
+            </w:pPr>
+            <w:r>
+              <w:rPr>
+                <w:rFonts w:ascii="Cascadia Code" w:hAnsi="Cascadia Code"/>
+                <w:sz w:val="18"/>
+                <w:szCs w:val="18"/>
+              </w:rPr>
+              <w:t>255.255.255.0</w:t>
+            </w:r>
+          </w:p>
+        </w:tc>
+        <w:tc>
+          <w:tcPr>
+            <w:tcW w:w="1926" w:type="dxa"/>
+            <w:gridSpan w:val="2"/>
+            <w:shd w:val="clear" w:color="auto" w:fill="DAE9F7" w:themeFill="text2" w:themeFillTint="1A"/>
+          </w:tcPr>
+          <w:p>
+            <w:pPr>
+              <w:jc w:val="center"/>
+              <w:rPr>
+                <w:rFonts w:ascii="Cascadia Code" w:hAnsi="Cascadia Code"/>
+                <w:sz w:val="18"/>
+                <w:szCs w:val="18"/>
+              </w:rPr>
+            </w:pPr>
+            <w:r>
+              <w:rPr>
+                <w:rFonts w:ascii="Cascadia Code" w:hAnsi="Cascadia Code"/>
+                <w:sz w:val="18"/>
+                <w:szCs w:val="18"/>
+              </w:rPr>
+              <w:t>192.168.0.254</w:t>
+            </w:r>
+          </w:p>
+        </w:tc>
+      </w:tr>
+      <w:tr>
+        <w:trPr>
+          <w:jc w:val="center"/>
+        </w:trPr>
+        <w:tc>
+          <w:tcPr>
+            <w:tcW w:w="1925" w:type="dxa"/>
+            <w:gridSpan w:val="2"/>
+            <w:shd w:val="clear" w:color="auto" w:fill="DAE9F7" w:themeFill="text2" w:themeFillTint="1A"/>
+          </w:tcPr>
+          <w:p>
+            <w:pPr>
+              <w:jc w:val="center"/>
+              <w:rPr>
+                <w:rFonts w:ascii="Cascadia Code" w:hAnsi="Cascadia Code"/>
+                <w:sz w:val="18"/>
+                <w:szCs w:val="18"/>
+              </w:rPr>
+            </w:pPr>
+            <w:r>
+              <w:rPr>
+                <w:rFonts w:ascii="Cascadia Code" w:hAnsi="Cascadia Code"/>
+                <w:sz w:val="18"/>
+                <w:szCs w:val="18"/>
+              </w:rPr>
+              <w:t>PC Medico 1</w:t>
+            </w:r>
+          </w:p>
+        </w:tc>
+        <w:tc>
+          <w:tcPr>
+            <w:tcW w:w="1926" w:type="dxa"/>
+            <w:gridSpan w:val="2"/>
+            <w:shd w:val="clear" w:color="auto" w:fill="DAE9F7" w:themeFill="text2" w:themeFillTint="1A"/>
+          </w:tcPr>
+          <w:p>
+            <w:pPr>
+              <w:jc w:val="center"/>
+              <w:rPr>
+                <w:rFonts w:ascii="Cascadia Code" w:hAnsi="Cascadia Code"/>
+                <w:sz w:val="18"/>
+                <w:szCs w:val="18"/>
+              </w:rPr>
+            </w:pPr>
+            <w:r>
+              <w:rPr>
+                <w:rFonts w:ascii="Cascadia Code" w:hAnsi="Cascadia Code"/>
+                <w:sz w:val="18"/>
+                <w:szCs w:val="18"/>
+              </w:rPr>
+              <w:t>FastEthernet0 (Fa0/0)</w:t>
+            </w:r>
+          </w:p>
+        </w:tc>
+        <w:tc>
+          <w:tcPr>
+            <w:tcW w:w="1925" w:type="dxa"/>
+            <w:shd w:val="clear" w:color="auto" w:fill="DAE9F7" w:themeFill="text2" w:themeFillTint="1A"/>
+          </w:tcPr>
+          <w:p>
+            <w:pPr>
+              <w:jc w:val="center"/>
+              <w:rPr>
+                <w:rFonts w:ascii="Cascadia Code" w:hAnsi="Cascadia Code"/>
+                <w:sz w:val="18"/>
+                <w:szCs w:val="18"/>
+              </w:rPr>
+            </w:pPr>
+            <w:r>
+              <w:rPr>
+                <w:rFonts w:ascii="Cascadia Code" w:hAnsi="Cascadia Code"/>
+                <w:sz w:val="18"/>
+                <w:szCs w:val="18"/>
+              </w:rPr>
+              <w:t>192.168.0.2/24</w:t>
+            </w:r>
+          </w:p>
+        </w:tc>
+        <w:tc>
+          <w:tcPr>
+            <w:tcW w:w="1926" w:type="dxa"/>
+            <w:gridSpan w:val="2"/>
+            <w:shd w:val="clear" w:color="auto" w:fill="DAE9F7" w:themeFill="text2" w:themeFillTint="1A"/>
+          </w:tcPr>
+          <w:p>
+            <w:pPr>
+              <w:jc w:val="center"/>
+              <w:rPr>
+                <w:rFonts w:ascii="Cascadia Code" w:hAnsi="Cascadia Code"/>
+                <w:sz w:val="18"/>
+                <w:szCs w:val="18"/>
+              </w:rPr>
+            </w:pPr>
+            <w:r>
+              <w:rPr>
+                <w:rFonts w:ascii="Cascadia Code" w:hAnsi="Cascadia Code"/>
+                <w:sz w:val="18"/>
+                <w:szCs w:val="18"/>
+              </w:rPr>
+              <w:t>255.255.255.0</w:t>
+            </w:r>
+          </w:p>
+        </w:tc>
+        <w:tc>
+          <w:tcPr>
+            <w:tcW w:w="1926" w:type="dxa"/>
+            <w:gridSpan w:val="2"/>
+            <w:shd w:val="clear" w:color="auto" w:fill="DAE9F7" w:themeFill="text2" w:themeFillTint="1A"/>
+          </w:tcPr>
+          <w:p>
+            <w:pPr>
+              <w:jc w:val="center"/>
+              <w:rPr>
+                <w:rFonts w:ascii="Cascadia Code" w:hAnsi="Cascadia Code"/>
+                <w:sz w:val="18"/>
+                <w:szCs w:val="18"/>
+              </w:rPr>
+            </w:pPr>
+            <w:r>
+              <w:rPr>
+                <w:rFonts w:ascii="Cascadia Code" w:hAnsi="Cascadia Code"/>
+                <w:sz w:val="18"/>
+                <w:szCs w:val="18"/>
+              </w:rPr>
+              <w:t>192.168.0.254</w:t>
+            </w:r>
+          </w:p>
+        </w:tc>
+      </w:tr>
+      <w:tr>
+        <w:trPr>
+          <w:jc w:val="center"/>
+        </w:trPr>
+        <w:tc>
+          <w:tcPr>
+            <w:tcW w:w="1925" w:type="dxa"/>
+            <w:gridSpan w:val="2"/>
+            <w:shd w:val="clear" w:color="auto" w:fill="DAE9F7" w:themeFill="text2" w:themeFillTint="1A"/>
+          </w:tcPr>
+          <w:p>
+            <w:pPr>
+              <w:jc w:val="center"/>
+              <w:rPr>
+                <w:rFonts w:ascii="Cascadia Code" w:hAnsi="Cascadia Code"/>
+                <w:sz w:val="18"/>
+                <w:szCs w:val="18"/>
+              </w:rPr>
+            </w:pPr>
+            <w:r>
+              <w:rPr>
+                <w:rFonts w:ascii="Cascadia Code" w:hAnsi="Cascadia Code"/>
+                <w:sz w:val="18"/>
+                <w:szCs w:val="18"/>
+              </w:rPr>
+              <w:t>PC Medico 2</w:t>
+            </w:r>
+          </w:p>
+        </w:tc>
+        <w:tc>
+          <w:tcPr>
+            <w:tcW w:w="1926" w:type="dxa"/>
+            <w:gridSpan w:val="2"/>
+            <w:shd w:val="clear" w:color="auto" w:fill="DAE9F7" w:themeFill="text2" w:themeFillTint="1A"/>
+          </w:tcPr>
+          <w:p>
+            <w:pPr>
+              <w:jc w:val="center"/>
+              <w:rPr>
+                <w:rFonts w:ascii="Cascadia Code" w:hAnsi="Cascadia Code"/>
+                <w:sz w:val="18"/>
+                <w:szCs w:val="18"/>
+              </w:rPr>
+            </w:pPr>
+            <w:r>
+              <w:rPr>
+                <w:rFonts w:ascii="Cascadia Code" w:hAnsi="Cascadia Code"/>
+                <w:sz w:val="18"/>
+                <w:szCs w:val="18"/>
+              </w:rPr>
+              <w:t>FastEthernet0 (Fa0/0)</w:t>
+            </w:r>
+          </w:p>
+        </w:tc>
+        <w:tc>
+          <w:tcPr>
+            <w:tcW w:w="1925" w:type="dxa"/>
+            <w:shd w:val="clear" w:color="auto" w:fill="DAE9F7" w:themeFill="text2" w:themeFillTint="1A"/>
+          </w:tcPr>
+          <w:p>
+            <w:pPr>
+              <w:jc w:val="center"/>
+              <w:rPr>
+                <w:rFonts w:ascii="Cascadia Code" w:hAnsi="Cascadia Code"/>
+                <w:sz w:val="18"/>
+                <w:szCs w:val="18"/>
+              </w:rPr>
+            </w:pPr>
+            <w:r>
+              <w:rPr>
+                <w:rFonts w:ascii="Cascadia Code" w:hAnsi="Cascadia Code"/>
+                <w:sz w:val="18"/>
+                <w:szCs w:val="18"/>
+              </w:rPr>
+              <w:t>192.168.0.3/24</w:t>
+            </w:r>
+          </w:p>
+        </w:tc>
+        <w:tc>
+          <w:tcPr>
+            <w:tcW w:w="1926" w:type="dxa"/>
+            <w:gridSpan w:val="2"/>
+            <w:shd w:val="clear" w:color="auto" w:fill="DAE9F7" w:themeFill="text2" w:themeFillTint="1A"/>
+          </w:tcPr>
+          <w:p>
+            <w:pPr>
+              <w:jc w:val="center"/>
+              <w:rPr>
+                <w:rFonts w:ascii="Cascadia Code" w:hAnsi="Cascadia Code"/>
+                <w:sz w:val="18"/>
+                <w:szCs w:val="18"/>
+              </w:rPr>
+            </w:pPr>
+            <w:r>
+              <w:rPr>
+                <w:rFonts w:ascii="Cascadia Code" w:hAnsi="Cascadia Code"/>
+                <w:sz w:val="18"/>
+                <w:szCs w:val="18"/>
+              </w:rPr>
+              <w:t>255.255.255.0</w:t>
+            </w:r>
+          </w:p>
+        </w:tc>
+        <w:tc>
+          <w:tcPr>
+            <w:tcW w:w="1926" w:type="dxa"/>
+            <w:gridSpan w:val="2"/>
+            <w:shd w:val="clear" w:color="auto" w:fill="DAE9F7" w:themeFill="text2" w:themeFillTint="1A"/>
+          </w:tcPr>
+          <w:p>
+            <w:pPr>
+              <w:jc w:val="center"/>
+              <w:rPr>
+                <w:rFonts w:ascii="Cascadia Code" w:hAnsi="Cascadia Code"/>
+                <w:sz w:val="18"/>
+                <w:szCs w:val="18"/>
+              </w:rPr>
+            </w:pPr>
+            <w:r>
+              <w:rPr>
+                <w:rFonts w:ascii="Cascadia Code" w:hAnsi="Cascadia Code"/>
+                <w:sz w:val="18"/>
+                <w:szCs w:val="18"/>
+              </w:rPr>
+              <w:t>192.168.0.254</w:t>
+            </w:r>
+          </w:p>
+        </w:tc>
+      </w:tr>
+      <w:tr>
+        <w:trPr>
+          <w:jc w:val="center"/>
+        </w:trPr>
+        <w:tc>
+          <w:tcPr>
+            <w:tcW w:w="1925" w:type="dxa"/>
+            <w:gridSpan w:val="2"/>
+            <w:shd w:val="clear" w:color="auto" w:fill="DAE9F7" w:themeFill="text2" w:themeFillTint="1A"/>
+          </w:tcPr>
+          <w:p>
+            <w:pPr>
+              <w:jc w:val="center"/>
+              <w:rPr>
+                <w:rFonts w:ascii="Cascadia Code" w:hAnsi="Cascadia Code"/>
+                <w:sz w:val="18"/>
+                <w:szCs w:val="18"/>
+              </w:rPr>
+            </w:pPr>
+            <w:r>
+              <w:rPr>
+                <w:rFonts w:ascii="Cascadia Code" w:hAnsi="Cascadia Code"/>
+                <w:sz w:val="18"/>
+                <w:szCs w:val="18"/>
+              </w:rPr>
+              <w:t>Router</w:t>
+            </w:r>
+          </w:p>
+        </w:tc>
+        <w:tc>
+          <w:tcPr>
+            <w:tcW w:w="1926" w:type="dxa"/>
+            <w:gridSpan w:val="2"/>
+            <w:shd w:val="clear" w:color="auto" w:fill="DAE9F7" w:themeFill="text2" w:themeFillTint="1A"/>
+          </w:tcPr>
+          <w:p>
+            <w:pPr>
+              <w:jc w:val="center"/>
+              <w:rPr>
+                <w:rFonts w:ascii="Cascadia Code" w:hAnsi="Cascadia Code"/>
+                <w:sz w:val="18"/>
+                <w:szCs w:val="18"/>
+              </w:rPr>
+            </w:pPr>
+            <w:r>
+              <w:rPr>
+                <w:rFonts w:ascii="Cascadia Code" w:hAnsi="Cascadia Code"/>
+                <w:sz w:val="18"/>
+                <w:szCs w:val="18"/>
+              </w:rPr>
+              <w:t>FastEthernet0 (Fa0/0)</w:t>
+            </w:r>
+          </w:p>
+        </w:tc>
+        <w:tc>
+          <w:tcPr>
+            <w:tcW w:w="1925" w:type="dxa"/>
+            <w:shd w:val="clear" w:color="auto" w:fill="DAE9F7" w:themeFill="text2" w:themeFillTint="1A"/>
+          </w:tcPr>
+          <w:p>
+            <w:pPr>
+              <w:jc w:val="center"/>
+              <w:rPr>
+                <w:rFonts w:ascii="Cascadia Code" w:hAnsi="Cascadia Code"/>
+                <w:sz w:val="18"/>
+                <w:szCs w:val="18"/>
+              </w:rPr>
+            </w:pPr>
+            <w:r>
+              <w:rPr>
+                <w:rFonts w:ascii="Cascadia Code" w:hAnsi="Cascadia Code"/>
+                <w:sz w:val="18"/>
+                <w:szCs w:val="18"/>
+              </w:rPr>
+              <w:t>192.168.0.254/24</w:t>
+            </w:r>
+          </w:p>
+        </w:tc>
+        <w:tc>
+          <w:tcPr>
+            <w:tcW w:w="1926" w:type="dxa"/>
+            <w:gridSpan w:val="2"/>
+            <w:shd w:val="clear" w:color="auto" w:fill="DAE9F7" w:themeFill="text2" w:themeFillTint="1A"/>
+          </w:tcPr>
+          <w:p>
+            <w:pPr>
+              <w:jc w:val="center"/>
+              <w:rPr>
+                <w:rFonts w:ascii="Cascadia Code" w:hAnsi="Cascadia Code"/>
+                <w:sz w:val="18"/>
+                <w:szCs w:val="18"/>
+              </w:rPr>
+            </w:pPr>
+            <w:r>
+              <w:rPr>
+                <w:rFonts w:ascii="Cascadia Code" w:hAnsi="Cascadia Code"/>
+                <w:sz w:val="18"/>
+                <w:szCs w:val="18"/>
+              </w:rPr>
+              <w:t>255.255.255.0</w:t>
+            </w:r>
+          </w:p>
+        </w:tc>
+        <w:tc>
+          <w:tcPr>
+            <w:tcW w:w="1926" w:type="dxa"/>
+            <w:gridSpan w:val="2"/>
+            <w:shd w:val="clear" w:color="auto" w:fill="DAE9F7" w:themeFill="text2" w:themeFillTint="1A"/>
+          </w:tcPr>
+          <w:p>
+            <w:pPr>
+              <w:jc w:val="center"/>
+              <w:rPr>
+                <w:rFonts w:ascii="Cascadia Code" w:hAnsi="Cascadia Code"/>
+                <w:sz w:val="18"/>
+                <w:szCs w:val="18"/>
+              </w:rPr>
+            </w:pPr>
+          </w:p>
+        </w:tc>
+      </w:tr>
+    </w:tbl>
+    <w:p>
+      <w:pPr>
+        <w:pStyle w:val="H2RelazioneSistemi"/>
+      </w:pPr>
+      <w:bookmarkStart w:id="9" w:name="_Toc191323625"/>
+      <w:r>
+        <w:t>Appunti e annotazioni:</w:t>
+      </w:r>
+      <w:bookmarkEnd w:id="9"/>
+    </w:p>
+    <w:p>
+      <w:pPr>
+        <w:pStyle w:val="Testo2"/>
+        <w:numPr>
+          <w:ilvl w:val="0"/>
+          <w:numId w:val="1"/>
+        </w:numPr>
+        <w:spacing w:after="0"/>
+      </w:pPr>
+      <w:r>
+        <w:t>Per una questione di ordine, si è scelto di suddividere gli IP per “aree” senza un vero e proprio subnetting (che non era necessario):</w:t>
+      </w:r>
+    </w:p>
+    <w:p>
+      <w:pPr>
+        <w:pStyle w:val="Testo2"/>
+        <w:numPr>
+          <w:ilvl w:val="1"/>
+          <w:numId w:val="1"/>
+        </w:numPr>
+        <w:spacing w:after="0"/>
+      </w:pPr>
+      <w:r>
+        <w:t>IP da 192.168.0.1 a 192.168.0.15: Dispositivi Primo Piano</w:t>
+      </w:r>
+    </w:p>
+    <w:p>
+      <w:pPr>
+        <w:pStyle w:val="Testo2"/>
+        <w:numPr>
+          <w:ilvl w:val="1"/>
+          <w:numId w:val="1"/>
+        </w:numPr>
+        <w:spacing w:after="0"/>
+      </w:pPr>
+      <w:r>
+        <w:t>IP da 192.168.0.16 a 192.168.0.31: Dispositivi Reception</w:t>
+      </w:r>
+    </w:p>
+    <w:p>
+      <w:pPr>
+        <w:pStyle w:val="Testo2"/>
+        <w:numPr>
+          <w:ilvl w:val="1"/>
+          <w:numId w:val="1"/>
+        </w:numPr>
+        <w:spacing w:after="0"/>
+      </w:pPr>
+      <w:r>
+        <w:t>I restanti sono per il DHCP dei macchinari della palestra</w:t>
+      </w:r>
+    </w:p>
+    <w:p>
+      <w:pPr>
+        <w:pStyle w:val="Testo2"/>
+        <w:numPr>
+          <w:ilvl w:val="1"/>
+          <w:numId w:val="1"/>
+        </w:numPr>
+        <w:spacing w:after="0"/>
+      </w:pPr>
+      <w:r>
+        <w:t>192.168.0.254 è il router, cioè il default gateway della rete</w:t>
+      </w:r>
+    </w:p>
+    <w:p>
+      <w:r>
+        <w:br w:type="page"/>
+      </w:r>
+    </w:p>
+    <w:p>
+      <w:pPr>
+        <w:pStyle w:val="H1RelazioneSistemi"/>
+      </w:pPr>
+      <w:bookmarkStart w:id="10" w:name="_Toc191323626"/>
+      <w:r>
+        <w:lastRenderedPageBreak/>
+        <w:t>Configurazione del Server per il servizio DHCP</w:t>
+      </w:r>
+      <w:bookmarkEnd w:id="10"/>
+    </w:p>
+    <w:p>
+      <w:pPr>
+        <w:pStyle w:val="Paragrafoelenco"/>
+        <w:numPr>
+          <w:ilvl w:val="0"/>
+          <w:numId w:val="1"/>
+        </w:numPr>
+      </w:pPr>
+      <w:r>
+        <w:rPr>
+          <w:noProof/>
+        </w:rPr>
+        <w:drawing>
+          <wp:anchor distT="0" distB="0" distL="114300" distR="114300" simplePos="0" relativeHeight="251658240" behindDoc="0" locked="0" layoutInCell="1" allowOverlap="1" wp14:anchorId="1B5743B9" wp14:editId="732F4C55">
+            <wp:simplePos x="0" y="0"/>
+            <wp:positionH relativeFrom="column">
+              <wp:posOffset>2774370</wp:posOffset>
+            </wp:positionH>
+            <wp:positionV relativeFrom="paragraph">
+              <wp:posOffset>39121</wp:posOffset>
+            </wp:positionV>
+            <wp:extent cx="3681013" cy="2333956"/>
+            <wp:effectExtent l="0" t="0" r="0" b="0"/>
+            <wp:wrapSquare wrapText="bothSides"/>
+            <wp:docPr id="447688817" name="Immagine 2" descr="Immagine che contiene testo, schermata, numero, Carattere&#10;&#10;Il contenuto generato dall'IA potrebbe non essere corretto."/>
+            <wp:cNvGraphicFramePr>
+              <a:graphicFrameLocks xmlns:a="http://schemas.openxmlformats.org/drawingml/2006/main" noChangeAspect="1"/>
+            </wp:cNvGraphicFramePr>
+            <a:graphic xmlns:a="http://schemas.openxmlformats.org/drawingml/2006/main">
+              <a:graphicData uri="http://schemas.openxmlformats.org/drawingml/2006/picture">
+                <pic:pic xmlns:pic="http://schemas.openxmlformats.org/drawingml/2006/picture">
+                  <pic:nvPicPr>
+                    <pic:cNvPr id="447688817" name="Immagine 2" descr="Immagine che contiene testo, schermata, numero, Carattere&#10;&#10;Il contenuto generato dall'IA potrebbe non essere corretto."/>
+                    <pic:cNvPicPr/>
+                  </pic:nvPicPr>
+                  <pic:blipFill>
+                    <a:blip r:embed="rId8" cstate="print">
+                      <a:extLst>
+                        <a:ext uri="{28A0092B-C50C-407E-A947-70E740481C1C}">
+                          <a14:useLocalDpi xmlns:a14="http://schemas.microsoft.com/office/drawing/2010/main" val="0"/>
+                        </a:ext>
+                      </a:extLst>
+                    </a:blip>
+                    <a:stretch>
+                      <a:fillRect/>
+                    </a:stretch>
+                  </pic:blipFill>
+                  <pic:spPr>
+                    <a:xfrm>
+                      <a:off x="0" y="0"/>
+                      <a:ext cx="3681013" cy="2333956"/>
+                    </a:xfrm>
+                    <a:prstGeom prst="rect">
+                      <a:avLst/>
+                    </a:prstGeom>
+                  </pic:spPr>
+                </pic:pic>
+              </a:graphicData>
+            </a:graphic>
+          </wp:anchor>
+        </w:drawing>
+      </w:r>
+      <w:r>
+        <w:t>Aprire il Server e andare nella scheda “</w:t>
+      </w:r>
+      <w:r>
+        <w:rPr>
+          <w:rFonts w:ascii="Cascadia Code" w:hAnsi="Cascadia Code"/>
+        </w:rPr>
+        <w:t>Services</w:t>
+      </w:r>
+      <w:r>
+        <w:t>”.</w:t>
+      </w:r>
+    </w:p>
+    <w:p>
+      <w:pPr>
+        <w:pStyle w:val="Paragrafoelenco"/>
+        <w:numPr>
+          <w:ilvl w:val="0"/>
+          <w:numId w:val="1"/>
+        </w:numPr>
+      </w:pPr>
+      <w:r>
+        <w:t>Impostare il servizio DHCP su “</w:t>
+      </w:r>
+      <w:r>
+        <w:rPr>
+          <w:rFonts w:ascii="Cascadia Code" w:hAnsi="Cascadia Code"/>
+        </w:rPr>
+        <w:t>On</w:t>
+      </w:r>
+      <w:r>
+        <w:t>”</w:t>
+      </w:r>
+    </w:p>
+    <w:p>
+      <w:pPr>
+        <w:pStyle w:val="Paragrafoelenco"/>
+        <w:numPr>
+          <w:ilvl w:val="0"/>
+          <w:numId w:val="1"/>
+        </w:numPr>
+      </w:pPr>
+      <w:r>
+        <w:t>Inserire una Pool Name (nell’esercizio si è tenuta quella di default)</w:t>
+      </w:r>
+    </w:p>
+    <w:p>
+      <w:pPr>
+        <w:pStyle w:val="Paragrafoelenco"/>
+        <w:numPr>
+          <w:ilvl w:val="0"/>
+          <w:numId w:val="1"/>
+        </w:numPr>
+      </w:pPr>
+      <w:r>
+        <w:t xml:space="preserve">Inserire il default gateway della rete </w:t>
+      </w:r>
+    </w:p>
+    <w:p>
+      <w:pPr>
+        <w:pStyle w:val="Paragrafoelenco"/>
+        <w:numPr>
+          <w:ilvl w:val="0"/>
+          <w:numId w:val="1"/>
+        </w:numPr>
+      </w:pPr>
+      <w:r>
+        <w:t>Inserire l’indirizzo IP di partenza (192.168.0.32)</w:t>
+      </w:r>
+    </w:p>
+    <w:p>
+      <w:pPr>
+        <w:pStyle w:val="Paragrafoelenco"/>
+        <w:numPr>
+          <w:ilvl w:val="0"/>
+          <w:numId w:val="1"/>
+        </w:numPr>
+      </w:pPr>
+      <w:r>
+        <w:t xml:space="preserve">Inserire la </w:t>
+      </w:r>
+      <w:proofErr w:type="spellStart"/>
+      <w:r>
+        <w:t>subnet</w:t>
+      </w:r>
+      <w:proofErr w:type="spellEnd"/>
+      <w:r>
+        <w:t xml:space="preserve"> mask (255.255.255.0)</w:t>
+      </w:r>
+    </w:p>
+    <w:p>
+      <w:pPr>
+        <w:pStyle w:val="Paragrafoelenco"/>
+        <w:numPr>
+          <w:ilvl w:val="0"/>
+          <w:numId w:val="1"/>
+        </w:numPr>
+      </w:pPr>
+      <w:r>
+        <w:t>Inserire il numero massimo di utenti.</w:t>
+      </w:r>
+    </w:p>
+    <w:p>
+      <w:pPr>
+        <w:pStyle w:val="Paragrafoelenco"/>
+        <w:numPr>
+          <w:ilvl w:val="1"/>
+          <w:numId w:val="1"/>
+        </w:numPr>
+      </w:pPr>
+      <w:r>
+        <w:t>Per calcolarlo, sottrarre all’ultimo IP che si vuole rendere disponibile per il DHCP l’IP di partenza. Il numero ottenuto, incrementandolo di uno, sarà quello da inserire in questo campo.</w:t>
+      </w:r>
+    </w:p>
+    <w:p>
+      <w:pPr>
+        <w:pStyle w:val="Paragrafoelenco"/>
+        <w:numPr>
+          <w:ilvl w:val="0"/>
+          <w:numId w:val="1"/>
+        </w:numPr>
+      </w:pPr>
+      <w:r>
+        <w:t>Cliccare su “</w:t>
+      </w:r>
+      <w:proofErr w:type="spellStart"/>
+      <w:r>
+        <w:rPr>
+          <w:rFonts w:ascii="Cascadia Code" w:hAnsi="Cascadia Code"/>
+        </w:rPr>
+        <w:t>Add</w:t>
+      </w:r>
+      <w:proofErr w:type="spellEnd"/>
+      <w:r>
+        <w:t>” e poi su “</w:t>
+      </w:r>
+      <w:r>
+        <w:rPr>
+          <w:rFonts w:ascii="Cascadia Code" w:hAnsi="Cascadia Code"/>
+        </w:rPr>
+        <w:t>Save</w:t>
+      </w:r>
+      <w:r>
+        <w:t>”</w:t>
+      </w:r>
+      <w:r>
+        <w:t>.</w:t>
+      </w:r>
+    </w:p>
+    <w:p>
+      <w:pPr>
+        <w:pStyle w:val="H2RelazioneSistemi"/>
+      </w:pPr>
+      <w:bookmarkStart w:id="11" w:name="_Toc191323627"/>
+      <w:r>
+        <w:t>Appunti e annotazioni:</w:t>
+      </w:r>
+      <w:bookmarkEnd w:id="11"/>
+    </w:p>
+    <w:p>
+      <w:pPr>
+        <w:pStyle w:val="Testo2"/>
+      </w:pPr>
+      <w:r>
+        <w:t>Si è deciso di usare il DHCP per i macchinari della palestra dato che possono variare di numero. In questo modo, è molto più pratico per l’utente finale aggiungere il dispositivo alla rete.</w:t>
+      </w:r>
+    </w:p>
+    <w:p>
+      <w:pPr>
+        <w:pStyle w:val="H1RelazioneSistemi"/>
+      </w:pPr>
+      <w:bookmarkStart w:id="12" w:name="_Toc191323628"/>
+      <w:r>
+        <w:t>Altre configurazioni…</w:t>
+      </w:r>
+      <w:bookmarkEnd w:id="12"/>
+    </w:p>
+    <w:p>
+      <w:pPr>
+        <w:pStyle w:val="Paragrafoelenco"/>
+        <w:numPr>
+          <w:ilvl w:val="0"/>
+          <w:numId w:val="1"/>
+        </w:numPr>
+      </w:pPr>
+      <w:r>
+        <w:t>Dato che deve essere implementato un sito ed un database per gli archivi della palestra e dello studio medico, è necessario predisporre i servizi per il database e l’HTTP per il sito a cui gli utenti finali (clienti e dipendenti) potranno accedere.</w:t>
+      </w:r>
+    </w:p>
+    <w:p>
+      <w:pPr>
+        <w:pStyle w:val="Paragrafoelenco"/>
+        <w:numPr>
+          <w:ilvl w:val="0"/>
+          <w:numId w:val="1"/>
+        </w:numPr>
+      </w:pPr>
+      <w:r>
+        <w:t>Per facilitare l’accesso al sito sopra citato, si potrebbe anche abilitare un servizio DNS al server, in modo da poter utilizzare un nome logico al posto dell’indirizzo IP.</w:t>
+      </w:r>
+    </w:p>
+    <w:p>
+      <w:r>
+        <w:br w:type="page"/>
+      </w:r>
+    </w:p>
+    <w:p>
+      <w:pPr>
+        <w:pStyle w:val="H1RelazioneSistemi"/>
+      </w:pPr>
+      <w:bookmarkStart w:id="13" w:name="_Toc191323629"/>
+      <w:r>
+        <w:lastRenderedPageBreak/>
+        <w:t>Screenshot della topologia risolutiva realizzata:</w:t>
+      </w:r>
+      <w:bookmarkEnd w:id="13"/>
+    </w:p>
+    <w:p>
+      <w:pPr>
+        <w:pStyle w:val="H2RelazioneSistemi"/>
+      </w:pPr>
+      <w:bookmarkStart w:id="14" w:name="_Toc191323630"/>
+      <w:r>
+        <w:t>Screenshot della Physical View:</w:t>
+      </w:r>
+      <w:bookmarkEnd w:id="14"/>
+    </w:p>
+    <w:p>
+      <w:pPr>
+        <w:pStyle w:val="Testo2"/>
+      </w:pPr>
+      <w:r>
+        <w:rPr>
+          <w:noProof/>
+        </w:rPr>
+        <w:drawing>
+          <wp:anchor distT="0" distB="0" distL="114300" distR="114300" simplePos="0" relativeHeight="251659264" behindDoc="0" locked="0" layoutInCell="1" allowOverlap="1" wp14:anchorId="6BDD1F9D" wp14:editId="3D04C9B0">
+            <wp:simplePos x="0" y="0"/>
+            <wp:positionH relativeFrom="column">
+              <wp:posOffset>450215</wp:posOffset>
+            </wp:positionH>
+            <wp:positionV relativeFrom="paragraph">
+              <wp:posOffset>8255</wp:posOffset>
+            </wp:positionV>
+            <wp:extent cx="3183890" cy="4567555"/>
+            <wp:effectExtent l="0" t="0" r="0" b="4445"/>
+            <wp:wrapSquare wrapText="bothSides"/>
+            <wp:docPr id="500959211" name="Immagine 3" descr="Immagine che contiene diagramma, Piano, Rettangolo, Disegno tecnico&#10;&#10;Il contenuto generato dall'IA potrebbe non essere corretto."/>
+            <wp:cNvGraphicFramePr>
+              <a:graphicFrameLocks xmlns:a="http://schemas.openxmlformats.org/drawingml/2006/main" noChangeAspect="1"/>
+            </wp:cNvGraphicFramePr>
+            <a:graphic xmlns:a="http://schemas.openxmlformats.org/drawingml/2006/main">
+              <a:graphicData uri="http://schemas.openxmlformats.org/drawingml/2006/picture">
+                <pic:pic xmlns:pic="http://schemas.openxmlformats.org/drawingml/2006/picture">
+                  <pic:nvPicPr>
+                    <pic:cNvPr id="500959211" name="Immagine 3" descr="Immagine che contiene diagramma, Piano, Rettangolo, Disegno tecnico&#10;&#10;Il contenuto generato dall'IA potrebbe non essere corretto."/>
+                    <pic:cNvPicPr/>
+                  </pic:nvPicPr>
+                  <pic:blipFill>
+                    <a:blip r:embed="rId9" cstate="print">
+                      <a:extLst>
+                        <a:ext uri="{28A0092B-C50C-407E-A947-70E740481C1C}">
+                          <a14:useLocalDpi xmlns:a14="http://schemas.microsoft.com/office/drawing/2010/main" val="0"/>
+                        </a:ext>
+                      </a:extLst>
+                    </a:blip>
+                    <a:stretch>
+                      <a:fillRect/>
+                    </a:stretch>
+                  </pic:blipFill>
+                  <pic:spPr>
+                    <a:xfrm>
+                      <a:off x="0" y="0"/>
+                      <a:ext cx="3183890" cy="4567555"/>
+                    </a:xfrm>
+                    <a:prstGeom prst="rect">
+                      <a:avLst/>
+                    </a:prstGeom>
+                  </pic:spPr>
+                </pic:pic>
+              </a:graphicData>
+            </a:graphic>
+            <wp14:sizeRelH relativeFrom="margin">
+              <wp14:pctWidth>0</wp14:pctWidth>
+            </wp14:sizeRelH>
+            <wp14:sizeRelV relativeFrom="margin">
+              <wp14:pctHeight>0</wp14:pctHeight>
+            </wp14:sizeRelV>
+          </wp:anchor>
+        </w:drawing>
+      </w:r>
+      <w:r>
+        <w:t>Prospettiva dell’edificio. È stata creata una piantina fittizia per ogni piano per rendere più intuibile la topologia realizzata.</w:t>
+      </w:r>
+    </w:p>
+    <w:p>
+      <w:r>
+        <w:br w:type="page"/>
+      </w:r>
+    </w:p>
+    <w:p>
+      <w:pPr>
+        <w:pStyle w:val="Testo2"/>
+      </w:pPr>
+      <w:r>
+        <w:rPr>
+          <w:noProof/>
+        </w:rPr>
+        <w:lastRenderedPageBreak/>
+        <w:drawing>
+          <wp:anchor distT="0" distB="0" distL="114300" distR="114300" simplePos="0" relativeHeight="251662336" behindDoc="0" locked="0" layoutInCell="1" allowOverlap="1" wp14:anchorId="7ACF3B1A" wp14:editId="710304EE">
+            <wp:simplePos x="0" y="0"/>
+            <wp:positionH relativeFrom="page">
+              <wp:posOffset>771525</wp:posOffset>
+            </wp:positionH>
+            <wp:positionV relativeFrom="paragraph">
+              <wp:posOffset>0</wp:posOffset>
+            </wp:positionV>
+            <wp:extent cx="4181475" cy="2163445"/>
+            <wp:effectExtent l="0" t="0" r="9525" b="8255"/>
+            <wp:wrapSquare wrapText="bothSides"/>
+            <wp:docPr id="2009304616" name="Immagine 6" descr="Immagine che contiene testo, diagramma, schermata, design&#10;&#10;Il contenuto generato dall'IA potrebbe non essere corretto."/>
+            <wp:cNvGraphicFramePr>
+              <a:graphicFrameLocks xmlns:a="http://schemas.openxmlformats.org/drawingml/2006/main" noChangeAspect="1"/>
+            </wp:cNvGraphicFramePr>
+            <a:graphic xmlns:a="http://schemas.openxmlformats.org/drawingml/2006/main">
+              <a:graphicData uri="http://schemas.openxmlformats.org/drawingml/2006/picture">
+                <pic:pic xmlns:pic="http://schemas.openxmlformats.org/drawingml/2006/picture">
+                  <pic:nvPicPr>
+                    <pic:cNvPr id="2009304616" name="Immagine 6" descr="Immagine che contiene testo, diagramma, schermata, design&#10;&#10;Il contenuto generato dall'IA potrebbe non essere corretto."/>
+                    <pic:cNvPicPr/>
+                  </pic:nvPicPr>
+                  <pic:blipFill>
+                    <a:blip r:embed="rId10" cstate="print">
+                      <a:extLst>
+                        <a:ext uri="{28A0092B-C50C-407E-A947-70E740481C1C}">
+                          <a14:useLocalDpi xmlns:a14="http://schemas.microsoft.com/office/drawing/2010/main" val="0"/>
+                        </a:ext>
+                      </a:extLst>
+                    </a:blip>
+                    <a:stretch>
+                      <a:fillRect/>
+                    </a:stretch>
+                  </pic:blipFill>
+                  <pic:spPr>
+                    <a:xfrm>
+                      <a:off x="0" y="0"/>
+                      <a:ext cx="4181475" cy="2163445"/>
+                    </a:xfrm>
+                    <a:prstGeom prst="rect">
+                      <a:avLst/>
+                    </a:prstGeom>
+                  </pic:spPr>
+                </pic:pic>
+              </a:graphicData>
+            </a:graphic>
+            <wp14:sizeRelH relativeFrom="margin">
+              <wp14:pctWidth>0</wp14:pctWidth>
+            </wp14:sizeRelH>
+            <wp14:sizeRelV relativeFrom="margin">
+              <wp14:pctHeight>0</wp14:pctHeight>
+            </wp14:sizeRelV>
+          </wp:anchor>
+        </w:drawing>
+      </w:r>
+      <w:r>
+        <w:t>Prospettiva del piano terra</w:t>
+      </w:r>
+    </w:p>
+    <w:p>
+      <w:pPr>
+        <w:pStyle w:val="Testo2"/>
+        <w:ind w:left="0"/>
+      </w:pPr>
+    </w:p>
+    <w:p>
+      <w:pPr>
+        <w:pStyle w:val="Testo2"/>
+        <w:ind w:left="0"/>
+      </w:pPr>
+    </w:p>
+    <w:p>
+      <w:pPr>
+        <w:pStyle w:val="Testo2"/>
+        <w:ind w:left="0"/>
+      </w:pPr>
+    </w:p>
+    <w:p>
+      <w:pPr>
+        <w:pStyle w:val="Testo2"/>
+        <w:ind w:left="0"/>
+      </w:pPr>
+    </w:p>
+    <w:p>
+      <w:pPr>
+        <w:pStyle w:val="Testo2"/>
+        <w:ind w:left="0"/>
+      </w:pPr>
+    </w:p>
+    <w:p>
+      <w:pPr>
+        <w:pStyle w:val="Testo2"/>
+        <w:ind w:left="0"/>
+      </w:pPr>
+    </w:p>
+    <w:p>
+      <w:pPr>
+        <w:pStyle w:val="Testo2"/>
+        <w:ind w:left="0"/>
+      </w:pPr>
+      <w:r>
+        <w:rPr>
+          <w:noProof/>
+        </w:rPr>
+        <w:drawing>
+          <wp:anchor distT="0" distB="0" distL="114300" distR="114300" simplePos="0" relativeHeight="251660288" behindDoc="0" locked="0" layoutInCell="1" allowOverlap="1" wp14:anchorId="1AAA03CD" wp14:editId="6BE95231">
+            <wp:simplePos x="0" y="0"/>
+            <wp:positionH relativeFrom="margin">
+              <wp:posOffset>67945</wp:posOffset>
+            </wp:positionH>
+            <wp:positionV relativeFrom="page">
+              <wp:posOffset>3973830</wp:posOffset>
+            </wp:positionV>
+            <wp:extent cx="4143375" cy="2153285"/>
+            <wp:effectExtent l="0" t="0" r="9525" b="0"/>
+            <wp:wrapSquare wrapText="bothSides"/>
+            <wp:docPr id="1099127764" name="Immagine 4" descr="Immagine che contiene linea, diagramma, schermata, Parallelo&#10;&#10;Il contenuto generato dall'IA potrebbe non essere corretto."/>
+            <wp:cNvGraphicFramePr>
+              <a:graphicFrameLocks xmlns:a="http://schemas.openxmlformats.org/drawingml/2006/main" noChangeAspect="1"/>
+            </wp:cNvGraphicFramePr>
+            <a:graphic xmlns:a="http://schemas.openxmlformats.org/drawingml/2006/main">
+              <a:graphicData uri="http://schemas.openxmlformats.org/drawingml/2006/picture">
+                <pic:pic xmlns:pic="http://schemas.openxmlformats.org/drawingml/2006/picture">
+                  <pic:nvPicPr>
+                    <pic:cNvPr id="1099127764" name="Immagine 4" descr="Immagine che contiene linea, diagramma, schermata, Parallelo&#10;&#10;Il contenuto generato dall'IA potrebbe non essere corretto."/>
+                    <pic:cNvPicPr/>
+                  </pic:nvPicPr>
+                  <pic:blipFill>
+                    <a:blip r:embed="rId11" cstate="print">
+                      <a:extLst>
+                        <a:ext uri="{28A0092B-C50C-407E-A947-70E740481C1C}">
+                          <a14:useLocalDpi xmlns:a14="http://schemas.microsoft.com/office/drawing/2010/main" val="0"/>
+                        </a:ext>
+                      </a:extLst>
+                    </a:blip>
+                    <a:stretch>
+                      <a:fillRect/>
+                    </a:stretch>
+                  </pic:blipFill>
+                  <pic:spPr>
+                    <a:xfrm>
+                      <a:off x="0" y="0"/>
+                      <a:ext cx="4143375" cy="2153285"/>
+                    </a:xfrm>
+                    <a:prstGeom prst="rect">
+                      <a:avLst/>
+                    </a:prstGeom>
+                  </pic:spPr>
+                </pic:pic>
+              </a:graphicData>
+            </a:graphic>
+            <wp14:sizeRelH relativeFrom="margin">
+              <wp14:pctWidth>0</wp14:pctWidth>
+            </wp14:sizeRelH>
+            <wp14:sizeRelV relativeFrom="margin">
+              <wp14:pctHeight>0</wp14:pctHeight>
+            </wp14:sizeRelV>
+          </wp:anchor>
+        </w:drawing>
+      </w:r>
+      <w:r>
+        <w:t>Prospettiva del primo piano</w:t>
+      </w:r>
+    </w:p>
+    <w:p>
+      <w:pPr>
+        <w:pStyle w:val="Testo2"/>
+        <w:ind w:left="0"/>
+      </w:pPr>
+    </w:p>
+    <w:p>
+      <w:pPr>
+        <w:pStyle w:val="Testo2"/>
+        <w:ind w:left="0"/>
+      </w:pPr>
+    </w:p>
+    <w:p>
+      <w:pPr>
+        <w:pStyle w:val="Testo2"/>
+        <w:ind w:left="0"/>
+      </w:pPr>
+    </w:p>
+    <w:p>
+      <w:pPr>
+        <w:pStyle w:val="Testo2"/>
+        <w:ind w:left="0"/>
+      </w:pPr>
+    </w:p>
+    <w:p>
+      <w:pPr>
+        <w:pStyle w:val="Testo2"/>
+        <w:ind w:left="0"/>
+      </w:pPr>
+    </w:p>
+    <w:p>
+      <w:pPr>
+        <w:pStyle w:val="Testo2"/>
+        <w:ind w:left="0"/>
+      </w:pPr>
+      <w:r>
+        <w:rPr>
+          <w:noProof/>
+        </w:rPr>
+        <w:drawing>
+          <wp:anchor distT="0" distB="0" distL="114300" distR="114300" simplePos="0" relativeHeight="251661312" behindDoc="0" locked="0" layoutInCell="1" allowOverlap="1" wp14:anchorId="39E346FB" wp14:editId="2D2B29A4">
+            <wp:simplePos x="0" y="0"/>
+            <wp:positionH relativeFrom="margin">
+              <wp:posOffset>60325</wp:posOffset>
+            </wp:positionH>
+            <wp:positionV relativeFrom="page">
+              <wp:posOffset>6193790</wp:posOffset>
+            </wp:positionV>
+            <wp:extent cx="4171950" cy="2178050"/>
+            <wp:effectExtent l="0" t="0" r="0" b="0"/>
+            <wp:wrapSquare wrapText="bothSides"/>
+            <wp:docPr id="437454496" name="Immagine 5" descr="Immagine che contiene diagramma, linea, Rettangolo, Diagramma&#10;&#10;Il contenuto generato dall'IA potrebbe non essere corretto."/>
+            <wp:cNvGraphicFramePr>
+              <a:graphicFrameLocks xmlns:a="http://schemas.openxmlformats.org/drawingml/2006/main" noChangeAspect="1"/>
+            </wp:cNvGraphicFramePr>
+            <a:graphic xmlns:a="http://schemas.openxmlformats.org/drawingml/2006/main">
+              <a:graphicData uri="http://schemas.openxmlformats.org/drawingml/2006/picture">
+                <pic:pic xmlns:pic="http://schemas.openxmlformats.org/drawingml/2006/picture">
+                  <pic:nvPicPr>
+                    <pic:cNvPr id="437454496" name="Immagine 5" descr="Immagine che contiene diagramma, linea, Rettangolo, Diagramma&#10;&#10;Il contenuto generato dall'IA potrebbe non essere corretto."/>
+                    <pic:cNvPicPr/>
+                  </pic:nvPicPr>
+                  <pic:blipFill>
+                    <a:blip r:embed="rId12" cstate="print">
+                      <a:extLst>
+                        <a:ext uri="{28A0092B-C50C-407E-A947-70E740481C1C}">
+                          <a14:useLocalDpi xmlns:a14="http://schemas.microsoft.com/office/drawing/2010/main" val="0"/>
+                        </a:ext>
+                      </a:extLst>
+                    </a:blip>
+                    <a:stretch>
+                      <a:fillRect/>
+                    </a:stretch>
+                  </pic:blipFill>
+                  <pic:spPr>
+                    <a:xfrm>
+                      <a:off x="0" y="0"/>
+                      <a:ext cx="4171950" cy="2178050"/>
+                    </a:xfrm>
+                    <a:prstGeom prst="rect">
+                      <a:avLst/>
+                    </a:prstGeom>
+                  </pic:spPr>
+                </pic:pic>
+              </a:graphicData>
+            </a:graphic>
+            <wp14:sizeRelH relativeFrom="margin">
+              <wp14:pctWidth>0</wp14:pctWidth>
+            </wp14:sizeRelH>
+            <wp14:sizeRelV relativeFrom="margin">
+              <wp14:pctHeight>0</wp14:pctHeight>
+            </wp14:sizeRelV>
+          </wp:anchor>
+        </w:drawing>
+      </w:r>
+    </w:p>
+    <w:p>
+      <w:pPr>
+        <w:pStyle w:val="Testo2"/>
+        <w:ind w:left="0"/>
+      </w:pPr>
+      <w:r>
+        <w:t>Prospettiva del secondo piano</w:t>
+      </w:r>
+    </w:p>
+    <w:p>
+      <w:r>
+        <w:br w:type="page"/>
+      </w:r>
+    </w:p>
+    <w:p>
+      <w:pPr>
+        <w:pStyle w:val="H2RelazioneSistemi"/>
+      </w:pPr>
+      <w:bookmarkStart w:id="15" w:name="_Toc191323631"/>
+      <w:r>
+        <w:lastRenderedPageBreak/>
+        <w:t>Screenshot della Logical View:</w:t>
+      </w:r>
+      <w:bookmarkEnd w:id="15"/>
+    </w:p>
+    <w:p>
+      <w:pPr>
+        <w:pStyle w:val="Testo2"/>
+      </w:pPr>
+      <w:r>
+        <w:rPr>
+          <w:noProof/>
+        </w:rPr>
+        <w:drawing>
+          <wp:inline distT="0" distB="0" distL="0" distR="0" wp14:anchorId="373708B1" wp14:editId="25E1AE7D">
+            <wp:extent cx="6120130" cy="2957195"/>
+            <wp:effectExtent l="0" t="0" r="0" b="0"/>
+            <wp:docPr id="648275597" name="Immagine 7"/>
+            <wp:cNvGraphicFramePr>
+              <a:graphicFrameLocks xmlns:a="http://schemas.openxmlformats.org/drawingml/2006/main" noChangeAspect="1"/>
+            </wp:cNvGraphicFramePr>
+            <a:graphic xmlns:a="http://schemas.openxmlformats.org/drawingml/2006/main">
+              <a:graphicData uri="http://schemas.openxmlformats.org/drawingml/2006/picture">
+                <pic:pic xmlns:pic="http://schemas.openxmlformats.org/drawingml/2006/picture">
+                  <pic:nvPicPr>
+                    <pic:cNvPr id="648275597" name="Immagine 648275597"/>
+                    <pic:cNvPicPr/>
+                  </pic:nvPicPr>
+                  <pic:blipFill>
+                    <a:blip r:embed="rId13" cstate="print">
+                      <a:extLst>
+                        <a:ext uri="{28A0092B-C50C-407E-A947-70E740481C1C}">
+                          <a14:useLocalDpi xmlns:a14="http://schemas.microsoft.com/office/drawing/2010/main" val="0"/>
+                        </a:ext>
+                      </a:extLst>
+                    </a:blip>
+                    <a:stretch>
+                      <a:fillRect/>
+                    </a:stretch>
+                  </pic:blipFill>
+                  <pic:spPr>
+                    <a:xfrm>
+                      <a:off x="0" y="0"/>
+                      <a:ext cx="6120130" cy="2957195"/>
+                    </a:xfrm>
+                    <a:prstGeom prst="rect">
+                      <a:avLst/>
+                    </a:prstGeom>
+                  </pic:spPr>
+                </pic:pic>
+              </a:graphicData>
+            </a:graphic>
+          </wp:inline>
+        </w:drawing>
+      </w:r>
+    </w:p>
+    <w:p>
+      <w:pPr>
+        <w:pStyle w:val="H1RelazioneSistemi"/>
+      </w:pPr>
+      <w:bookmarkStart w:id="16" w:name="_Toc191323632"/>
+      <w:r>
+        <w:t>Screenshot di testing:</w:t>
+      </w:r>
+      <w:bookmarkEnd w:id="16"/>
+    </w:p>
+    <w:p>
+      <w:r>
+        <w:rPr>
+          <w:noProof/>
+        </w:rPr>
+        <w:drawing>
+          <wp:inline distT="0" distB="0" distL="0" distR="0" wp14:anchorId="53CF9016" wp14:editId="0B1B0028">
+            <wp:extent cx="6120130" cy="687705"/>
+            <wp:effectExtent l="0" t="0" r="0" b="0"/>
+            <wp:docPr id="766961535" name="Immagine 8"/>
+            <wp:cNvGraphicFramePr>
+              <a:graphicFrameLocks xmlns:a="http://schemas.openxmlformats.org/drawingml/2006/main" noChangeAspect="1"/>
+            </wp:cNvGraphicFramePr>
+            <a:graphic xmlns:a="http://schemas.openxmlformats.org/drawingml/2006/main">
+              <a:graphicData uri="http://schemas.openxmlformats.org/drawingml/2006/picture">
+                <pic:pic xmlns:pic="http://schemas.openxmlformats.org/drawingml/2006/picture">
+                  <pic:nvPicPr>
+                    <pic:cNvPr id="766961535" name="Immagine 766961535"/>
+                    <pic:cNvPicPr/>
+                  </pic:nvPicPr>
+                  <pic:blipFill>
+                    <a:blip r:embed="rId14" cstate="print">
+                      <a:extLst>
+                        <a:ext uri="{28A0092B-C50C-407E-A947-70E740481C1C}">
+                          <a14:useLocalDpi xmlns:a14="http://schemas.microsoft.com/office/drawing/2010/main" val="0"/>
+                        </a:ext>
+                      </a:extLst>
+                    </a:blip>
+                    <a:stretch>
+                      <a:fillRect/>
+                    </a:stretch>
+                  </pic:blipFill>
+                  <pic:spPr>
+                    <a:xfrm>
+                      <a:off x="0" y="0"/>
+                      <a:ext cx="6120130" cy="687705"/>
+                    </a:xfrm>
+                    <a:prstGeom prst="rect">
+                      <a:avLst/>
+                    </a:prstGeom>
+                  </pic:spPr>
+                </pic:pic>
+              </a:graphicData>
+            </a:graphic>
+          </wp:inline>
+        </w:drawing>
+      </w:r>
     </w:p>
     <w:sectPr>
-      <w:headerReference w:type="default" r:id="rId7"/>
-      <w:footerReference w:type="default" r:id="rId8"/>
+      <w:headerReference w:type="default" r:id="rId15"/>
+      <w:footerReference w:type="default" r:id="rId16"/>
       <w:pgSz w:w="11906" w:h="16838"/>
       <w:pgMar w:top="1417" w:right="1134" w:bottom="1134" w:left="1134" w:header="708" w:footer="708" w:gutter="0"/>
       <w:cols w:space="708"/>
@@ -1888,7 +5746,6 @@
   <w:style w:type="character" w:default="1" w:styleId="Carpredefinitoparagrafo">
     <w:name w:val="Default Paragraph Font"/>
     <w:uiPriority w:val="1"/>
-    <w:semiHidden/>
     <w:unhideWhenUsed/>
   </w:style>
   <w:style w:type="table" w:default="1" w:styleId="Tabellanormale">
@@ -2333,12 +6190,12 @@
     <w:next w:val="Testo2"/>
     <w:link w:val="H2RelazioneSistemiCarattere"/>
     <w:qFormat/>
-    <w:rsid w:val="008D3A9A"/>
+    <w:rsid w:val="00BE2B8A"/>
     <w:pPr>
       <w:tabs>
         <w:tab w:val="left" w:pos="1134"/>
       </w:tabs>
-      <w:spacing w:after="120"/>
+      <w:spacing w:after="0"/>
       <w:ind w:left="284"/>
     </w:pPr>
     <w:rPr>
@@ -2349,7 +6206,7 @@
     <w:name w:val="H2 Relazione Sistemi Carattere"/>
     <w:basedOn w:val="Titolo2Carattere"/>
     <w:link w:val="H2RelazioneSistemi"/>
-    <w:rsid w:val="008D3A9A"/>
+    <w:rsid w:val="00BE2B8A"/>
     <w:rPr>
       <w:rFonts w:asciiTheme="majorHAnsi" w:eastAsiaTheme="majorEastAsia" w:hAnsiTheme="majorHAnsi" w:cstheme="majorBidi"/>
       <w:b/>
@@ -2373,6 +6230,76 @@
     <w:basedOn w:val="Carpredefinitoparagrafo"/>
     <w:link w:val="Testo2"/>
     <w:rsid w:val="008D3A9A"/>
+  </w:style>
+  <w:style w:type="paragraph" w:styleId="Titolosommario">
+    <w:name w:val="TOC Heading"/>
+    <w:basedOn w:val="Titolo1"/>
+    <w:next w:val="Normale"/>
+    <w:uiPriority w:val="39"/>
+    <w:unhideWhenUsed/>
+    <w:qFormat/>
+    <w:rsid w:val="00C11698"/>
+    <w:pPr>
+      <w:spacing w:before="240" w:after="0" w:line="259" w:lineRule="auto"/>
+      <w:outlineLvl w:val="9"/>
+    </w:pPr>
+    <w:rPr>
+      <w:kern w:val="0"/>
+      <w:sz w:val="32"/>
+      <w:szCs w:val="32"/>
+      <w:lang w:eastAsia="it-IT"/>
+      <w14:ligatures w14:val="none"/>
+    </w:rPr>
+  </w:style>
+  <w:style w:type="paragraph" w:styleId="Sommario1">
+    <w:name w:val="toc 1"/>
+    <w:basedOn w:val="Normale"/>
+    <w:next w:val="Normale"/>
+    <w:autoRedefine/>
+    <w:uiPriority w:val="39"/>
+    <w:unhideWhenUsed/>
+    <w:rsid w:val="00C11698"/>
+    <w:pPr>
+      <w:tabs>
+        <w:tab w:val="right" w:leader="dot" w:pos="9628"/>
+      </w:tabs>
+      <w:spacing w:after="100"/>
+    </w:pPr>
+    <w:rPr>
+      <w:noProof/>
+      <w:color w:val="FF7518"/>
+    </w:rPr>
+  </w:style>
+  <w:style w:type="paragraph" w:styleId="Sommario2">
+    <w:name w:val="toc 2"/>
+    <w:basedOn w:val="Normale"/>
+    <w:next w:val="Normale"/>
+    <w:autoRedefine/>
+    <w:uiPriority w:val="39"/>
+    <w:unhideWhenUsed/>
+    <w:rsid w:val="00C11698"/>
+    <w:pPr>
+      <w:tabs>
+        <w:tab w:val="right" w:leader="dot" w:pos="9628"/>
+      </w:tabs>
+      <w:spacing w:after="100"/>
+      <w:ind w:left="240"/>
+    </w:pPr>
+    <w:rPr>
+      <w:noProof/>
+      <w:color w:val="215E99" w:themeColor="text2" w:themeTint="BF"/>
+    </w:rPr>
+  </w:style>
+  <w:style w:type="character" w:styleId="Collegamentoipertestuale">
+    <w:name w:val="Hyperlink"/>
+    <w:basedOn w:val="Carpredefinitoparagrafo"/>
+    <w:uiPriority w:val="99"/>
+    <w:unhideWhenUsed/>
+    <w:rsid w:val="00C11698"/>
+    <w:rPr>
+      <w:color w:val="467886" w:themeColor="hyperlink"/>
+      <w:u w:val="single"/>
+    </w:rPr>
   </w:style>
 </w:styles>
 </file>
@@ -2670,4 +6597,16 @@
     </a:ext>
   </a:extLst>
 </a:theme>
+</file>
+
+<file path=customXml/item1.xml><?xml version="1.0" encoding="utf-8"?>
+<b:Sources xmlns:b="http://schemas.openxmlformats.org/officeDocument/2006/bibliography" xmlns="http://schemas.openxmlformats.org/officeDocument/2006/bibliography" SelectedStyle="\APASixthEditionOfficeOnline.xsl" StyleName="APA" Version="6"/>
+</file>
+
+<file path=customXml/itemProps1.xml><?xml version="1.0" encoding="utf-8"?>
+<ds:datastoreItem xmlns:ds="http://schemas.openxmlformats.org/officeDocument/2006/customXml" ds:itemID="{958B2F57-145F-4888-A028-3EFDC78230D2}">
+  <ds:schemaRefs>
+    <ds:schemaRef ds:uri="http://schemas.openxmlformats.org/officeDocument/2006/bibliography"/>
+  </ds:schemaRefs>
+</ds:datastoreItem>
 </file>
</xml_diff>